<commit_message>
Added Anna's suggested income/expenses to the user stories doc
</commit_message>
<xml_diff>
--- a/budgetCalcUserStories.docx
+++ b/budgetCalcUserStories.docx
@@ -691,8 +691,6 @@
         </w:rPr>
         <w:t>,</w:t>
       </w:r>
-      <w:bookmarkStart w:id="0" w:name="_GoBack"/>
-      <w:bookmarkEnd w:id="0"/>
     </w:p>
     <w:p>
       <w:pPr>
@@ -849,6 +847,37 @@
           <w:szCs w:val="19"/>
         </w:rPr>
         <w:t>}</w:t>
+      </w:r>
+    </w:p>
+    <w:p>
+      <w:pPr>
+        <w:shd w:val="clear" w:color="auto" w:fill="FFFFFF"/>
+        <w:rPr>
+          <w:rFonts w:ascii="Arial" w:eastAsia="Times New Roman" w:hAnsi="Arial" w:cs="Times New Roman"/>
+          <w:color w:val="222222"/>
+          <w:sz w:val="19"/>
+          <w:szCs w:val="19"/>
+        </w:rPr>
+      </w:pPr>
+    </w:p>
+    <w:p>
+      <w:pPr>
+        <w:shd w:val="clear" w:color="auto" w:fill="FFFFFF"/>
+        <w:rPr>
+          <w:rFonts w:ascii="Arial" w:eastAsia="Times New Roman" w:hAnsi="Arial" w:cs="Times New Roman"/>
+          <w:color w:val="222222"/>
+          <w:sz w:val="19"/>
+          <w:szCs w:val="19"/>
+        </w:rPr>
+      </w:pPr>
+      <w:r>
+        <w:rPr>
+          <w:rFonts w:ascii="Arial" w:eastAsia="Times New Roman" w:hAnsi="Arial" w:cs="Times New Roman"/>
+          <w:color w:val="222222"/>
+          <w:sz w:val="19"/>
+          <w:szCs w:val="19"/>
+        </w:rPr>
+        <w:t>Expenses broken into discretionary and essential</w:t>
       </w:r>
     </w:p>
     <w:p>
@@ -1377,6 +1406,7 @@
           <w:sz w:val="19"/>
           <w:szCs w:val="19"/>
         </w:rPr>
+        <w:lastRenderedPageBreak/>
         <w:t>- I am asked whether I have a monthly cable/internet expense</w:t>
       </w:r>
     </w:p>
@@ -1714,6 +1744,4406 @@
       </w:r>
     </w:p>
     <w:p/>
+    <w:tbl>
+      <w:tblPr>
+        <w:tblW w:w="7080" w:type="dxa"/>
+        <w:shd w:val="clear" w:color="auto" w:fill="FFFFFF"/>
+        <w:tblCellMar>
+          <w:left w:w="0" w:type="dxa"/>
+          <w:right w:w="0" w:type="dxa"/>
+        </w:tblCellMar>
+        <w:tblLook w:val="04A0" w:firstRow="1" w:lastRow="0" w:firstColumn="1" w:lastColumn="0" w:noHBand="0" w:noVBand="1"/>
+      </w:tblPr>
+      <w:tblGrid>
+        <w:gridCol w:w="2797"/>
+        <w:gridCol w:w="1043"/>
+        <w:gridCol w:w="1380"/>
+        <w:gridCol w:w="1860"/>
+      </w:tblGrid>
+      <w:tr>
+        <w:trPr>
+          <w:gridAfter w:val="3"/>
+          <w:wAfter w:w="3240" w:type="dxa"/>
+          <w:trHeight w:val="240"/>
+        </w:trPr>
+        <w:tc>
+          <w:tcPr>
+            <w:tcW w:w="0" w:type="auto"/>
+            <w:shd w:val="clear" w:color="auto" w:fill="FFFFFF"/>
+            <w:vAlign w:val="center"/>
+            <w:hideMark/>
+          </w:tcPr>
+          <w:p>
+            <w:pPr>
+              <w:rPr>
+                <w:rFonts w:ascii="Arial" w:eastAsia="Times New Roman" w:hAnsi="Arial" w:cs="Arial"/>
+                <w:color w:val="222222"/>
+                <w:sz w:val="19"/>
+                <w:szCs w:val="19"/>
+              </w:rPr>
+            </w:pPr>
+          </w:p>
+        </w:tc>
+      </w:tr>
+      <w:tr>
+        <w:trPr>
+          <w:trHeight w:val="360"/>
+        </w:trPr>
+        <w:tc>
+          <w:tcPr>
+            <w:tcW w:w="4320" w:type="dxa"/>
+            <w:gridSpan w:val="2"/>
+            <w:shd w:val="clear" w:color="auto" w:fill="FFFFFF"/>
+            <w:vAlign w:val="center"/>
+            <w:hideMark/>
+          </w:tcPr>
+          <w:p>
+            <w:pPr>
+              <w:rPr>
+                <w:rFonts w:ascii="Arial" w:eastAsia="Times New Roman" w:hAnsi="Arial" w:cs="Arial"/>
+                <w:color w:val="222222"/>
+                <w:sz w:val="19"/>
+                <w:szCs w:val="19"/>
+              </w:rPr>
+            </w:pPr>
+            <w:r>
+              <w:rPr>
+                <w:rFonts w:ascii="Arial" w:eastAsia="Times New Roman" w:hAnsi="Arial" w:cs="Arial"/>
+                <w:color w:val="222222"/>
+                <w:sz w:val="19"/>
+                <w:szCs w:val="19"/>
+              </w:rPr>
+              <w:t>Monthly Budget Template</w:t>
+            </w:r>
+          </w:p>
+        </w:tc>
+        <w:tc>
+          <w:tcPr>
+            <w:tcW w:w="1380" w:type="dxa"/>
+            <w:shd w:val="clear" w:color="auto" w:fill="FFFFFF"/>
+            <w:vAlign w:val="center"/>
+            <w:hideMark/>
+          </w:tcPr>
+          <w:p>
+            <w:pPr>
+              <w:rPr>
+                <w:rFonts w:ascii="Arial" w:eastAsia="Times New Roman" w:hAnsi="Arial" w:cs="Arial"/>
+                <w:color w:val="222222"/>
+                <w:sz w:val="19"/>
+                <w:szCs w:val="19"/>
+              </w:rPr>
+            </w:pPr>
+            <w:r>
+              <w:rPr>
+                <w:rFonts w:ascii="Arial" w:eastAsia="Times New Roman" w:hAnsi="Arial" w:cs="Arial"/>
+                <w:color w:val="222222"/>
+                <w:sz w:val="19"/>
+                <w:szCs w:val="19"/>
+              </w:rPr>
+              <w:t> </w:t>
+            </w:r>
+          </w:p>
+        </w:tc>
+        <w:tc>
+          <w:tcPr>
+            <w:tcW w:w="1380" w:type="dxa"/>
+            <w:shd w:val="clear" w:color="auto" w:fill="FFFFFF"/>
+            <w:vAlign w:val="center"/>
+            <w:hideMark/>
+          </w:tcPr>
+          <w:p>
+            <w:pPr>
+              <w:rPr>
+                <w:rFonts w:ascii="Arial" w:eastAsia="Times New Roman" w:hAnsi="Arial" w:cs="Arial"/>
+                <w:color w:val="222222"/>
+                <w:sz w:val="19"/>
+                <w:szCs w:val="19"/>
+              </w:rPr>
+            </w:pPr>
+            <w:r>
+              <w:rPr>
+                <w:rFonts w:ascii="Arial" w:eastAsia="Times New Roman" w:hAnsi="Arial" w:cs="Arial"/>
+                <w:color w:val="222222"/>
+                <w:sz w:val="19"/>
+                <w:szCs w:val="19"/>
+              </w:rPr>
+              <w:t> </w:t>
+            </w:r>
+          </w:p>
+        </w:tc>
+      </w:tr>
+      <w:tr>
+        <w:trPr>
+          <w:trHeight w:val="240"/>
+        </w:trPr>
+        <w:tc>
+          <w:tcPr>
+            <w:tcW w:w="0" w:type="auto"/>
+            <w:shd w:val="clear" w:color="auto" w:fill="FFFFFF"/>
+            <w:vAlign w:val="center"/>
+            <w:hideMark/>
+          </w:tcPr>
+          <w:p>
+            <w:pPr>
+              <w:rPr>
+                <w:rFonts w:ascii="Arial" w:eastAsia="Times New Roman" w:hAnsi="Arial" w:cs="Arial"/>
+                <w:color w:val="222222"/>
+                <w:sz w:val="19"/>
+                <w:szCs w:val="19"/>
+              </w:rPr>
+            </w:pPr>
+          </w:p>
+        </w:tc>
+        <w:tc>
+          <w:tcPr>
+            <w:tcW w:w="0" w:type="auto"/>
+            <w:shd w:val="clear" w:color="auto" w:fill="FFFFFF"/>
+            <w:vAlign w:val="center"/>
+            <w:hideMark/>
+          </w:tcPr>
+          <w:p>
+            <w:pPr>
+              <w:rPr>
+                <w:rFonts w:ascii="Arial" w:eastAsia="Times New Roman" w:hAnsi="Arial" w:cs="Arial"/>
+                <w:color w:val="222222"/>
+                <w:sz w:val="19"/>
+                <w:szCs w:val="19"/>
+              </w:rPr>
+            </w:pPr>
+          </w:p>
+        </w:tc>
+        <w:tc>
+          <w:tcPr>
+            <w:tcW w:w="0" w:type="auto"/>
+            <w:shd w:val="clear" w:color="auto" w:fill="FFFFFF"/>
+            <w:vAlign w:val="center"/>
+            <w:hideMark/>
+          </w:tcPr>
+          <w:p>
+            <w:pPr>
+              <w:rPr>
+                <w:rFonts w:ascii="Arial" w:eastAsia="Times New Roman" w:hAnsi="Arial" w:cs="Arial"/>
+                <w:color w:val="222222"/>
+                <w:sz w:val="19"/>
+                <w:szCs w:val="19"/>
+              </w:rPr>
+            </w:pPr>
+          </w:p>
+        </w:tc>
+        <w:tc>
+          <w:tcPr>
+            <w:tcW w:w="0" w:type="auto"/>
+            <w:shd w:val="clear" w:color="auto" w:fill="FFFFFF"/>
+            <w:vAlign w:val="center"/>
+            <w:hideMark/>
+          </w:tcPr>
+          <w:p>
+            <w:pPr>
+              <w:rPr>
+                <w:rFonts w:ascii="Arial" w:eastAsia="Times New Roman" w:hAnsi="Arial" w:cs="Arial"/>
+                <w:color w:val="222222"/>
+                <w:sz w:val="19"/>
+                <w:szCs w:val="19"/>
+              </w:rPr>
+            </w:pPr>
+          </w:p>
+        </w:tc>
+      </w:tr>
+      <w:tr>
+        <w:trPr>
+          <w:trHeight w:val="240"/>
+        </w:trPr>
+        <w:tc>
+          <w:tcPr>
+            <w:tcW w:w="0" w:type="auto"/>
+            <w:gridSpan w:val="3"/>
+            <w:shd w:val="clear" w:color="auto" w:fill="FFFFFF"/>
+            <w:vAlign w:val="center"/>
+            <w:hideMark/>
+          </w:tcPr>
+          <w:p>
+            <w:pPr>
+              <w:rPr>
+                <w:rFonts w:ascii="Arial" w:eastAsia="Times New Roman" w:hAnsi="Arial" w:cs="Arial"/>
+                <w:color w:val="222222"/>
+                <w:sz w:val="19"/>
+                <w:szCs w:val="19"/>
+              </w:rPr>
+            </w:pPr>
+            <w:r>
+              <w:rPr>
+                <w:rFonts w:ascii="Arial" w:eastAsia="Times New Roman" w:hAnsi="Arial" w:cs="Arial"/>
+                <w:color w:val="222222"/>
+                <w:sz w:val="19"/>
+                <w:szCs w:val="19"/>
+              </w:rPr>
+              <w:t>Monthly income for the month of: ____________</w:t>
+            </w:r>
+          </w:p>
+        </w:tc>
+        <w:tc>
+          <w:tcPr>
+            <w:tcW w:w="0" w:type="auto"/>
+            <w:shd w:val="clear" w:color="auto" w:fill="FFFFFF"/>
+            <w:vAlign w:val="center"/>
+            <w:hideMark/>
+          </w:tcPr>
+          <w:p>
+            <w:pPr>
+              <w:rPr>
+                <w:rFonts w:ascii="Arial" w:eastAsia="Times New Roman" w:hAnsi="Arial" w:cs="Arial"/>
+                <w:color w:val="222222"/>
+                <w:sz w:val="19"/>
+                <w:szCs w:val="19"/>
+              </w:rPr>
+            </w:pPr>
+          </w:p>
+        </w:tc>
+      </w:tr>
+      <w:tr>
+        <w:trPr>
+          <w:trHeight w:val="240"/>
+        </w:trPr>
+        <w:tc>
+          <w:tcPr>
+            <w:tcW w:w="0" w:type="auto"/>
+            <w:shd w:val="clear" w:color="auto" w:fill="FFFFFF"/>
+            <w:vAlign w:val="center"/>
+            <w:hideMark/>
+          </w:tcPr>
+          <w:p>
+            <w:pPr>
+              <w:rPr>
+                <w:rFonts w:ascii="Arial" w:eastAsia="Times New Roman" w:hAnsi="Arial" w:cs="Arial"/>
+                <w:color w:val="222222"/>
+                <w:sz w:val="19"/>
+                <w:szCs w:val="19"/>
+              </w:rPr>
+            </w:pPr>
+          </w:p>
+        </w:tc>
+        <w:tc>
+          <w:tcPr>
+            <w:tcW w:w="0" w:type="auto"/>
+            <w:shd w:val="clear" w:color="auto" w:fill="FFFFFF"/>
+            <w:vAlign w:val="center"/>
+            <w:hideMark/>
+          </w:tcPr>
+          <w:p>
+            <w:pPr>
+              <w:rPr>
+                <w:rFonts w:ascii="Arial" w:eastAsia="Times New Roman" w:hAnsi="Arial" w:cs="Arial"/>
+                <w:color w:val="222222"/>
+                <w:sz w:val="19"/>
+                <w:szCs w:val="19"/>
+              </w:rPr>
+            </w:pPr>
+          </w:p>
+        </w:tc>
+        <w:tc>
+          <w:tcPr>
+            <w:tcW w:w="0" w:type="auto"/>
+            <w:shd w:val="clear" w:color="auto" w:fill="FFFFFF"/>
+            <w:vAlign w:val="center"/>
+            <w:hideMark/>
+          </w:tcPr>
+          <w:p>
+            <w:pPr>
+              <w:rPr>
+                <w:rFonts w:ascii="Arial" w:eastAsia="Times New Roman" w:hAnsi="Arial" w:cs="Arial"/>
+                <w:color w:val="222222"/>
+                <w:sz w:val="19"/>
+                <w:szCs w:val="19"/>
+              </w:rPr>
+            </w:pPr>
+          </w:p>
+        </w:tc>
+        <w:tc>
+          <w:tcPr>
+            <w:tcW w:w="0" w:type="auto"/>
+            <w:shd w:val="clear" w:color="auto" w:fill="FFFFFF"/>
+            <w:vAlign w:val="center"/>
+            <w:hideMark/>
+          </w:tcPr>
+          <w:p>
+            <w:pPr>
+              <w:rPr>
+                <w:rFonts w:ascii="Arial" w:eastAsia="Times New Roman" w:hAnsi="Arial" w:cs="Arial"/>
+                <w:color w:val="222222"/>
+                <w:sz w:val="19"/>
+                <w:szCs w:val="19"/>
+              </w:rPr>
+            </w:pPr>
+          </w:p>
+        </w:tc>
+      </w:tr>
+      <w:tr>
+        <w:trPr>
+          <w:trHeight w:val="240"/>
+        </w:trPr>
+        <w:tc>
+          <w:tcPr>
+            <w:tcW w:w="0" w:type="auto"/>
+            <w:shd w:val="clear" w:color="auto" w:fill="FFFFFF"/>
+            <w:vAlign w:val="center"/>
+            <w:hideMark/>
+          </w:tcPr>
+          <w:p>
+            <w:pPr>
+              <w:rPr>
+                <w:rFonts w:ascii="Arial" w:eastAsia="Times New Roman" w:hAnsi="Arial" w:cs="Arial"/>
+                <w:color w:val="222222"/>
+                <w:sz w:val="19"/>
+                <w:szCs w:val="19"/>
+              </w:rPr>
+            </w:pPr>
+            <w:r>
+              <w:rPr>
+                <w:rFonts w:ascii="Arial" w:eastAsia="Times New Roman" w:hAnsi="Arial" w:cs="Arial"/>
+                <w:color w:val="222222"/>
+                <w:sz w:val="19"/>
+                <w:szCs w:val="19"/>
+              </w:rPr>
+              <w:t>Item</w:t>
+            </w:r>
+          </w:p>
+        </w:tc>
+        <w:tc>
+          <w:tcPr>
+            <w:tcW w:w="0" w:type="auto"/>
+            <w:tcBorders>
+              <w:left w:val="nil"/>
+            </w:tcBorders>
+            <w:shd w:val="clear" w:color="auto" w:fill="FFFFFF"/>
+            <w:vAlign w:val="center"/>
+            <w:hideMark/>
+          </w:tcPr>
+          <w:p>
+            <w:pPr>
+              <w:rPr>
+                <w:rFonts w:ascii="Arial" w:eastAsia="Times New Roman" w:hAnsi="Arial" w:cs="Arial"/>
+                <w:color w:val="222222"/>
+                <w:sz w:val="19"/>
+                <w:szCs w:val="19"/>
+              </w:rPr>
+            </w:pPr>
+            <w:r>
+              <w:rPr>
+                <w:rFonts w:ascii="Arial" w:eastAsia="Times New Roman" w:hAnsi="Arial" w:cs="Arial"/>
+                <w:color w:val="222222"/>
+                <w:sz w:val="19"/>
+                <w:szCs w:val="19"/>
+              </w:rPr>
+              <w:t>Amount</w:t>
+            </w:r>
+          </w:p>
+        </w:tc>
+        <w:tc>
+          <w:tcPr>
+            <w:tcW w:w="0" w:type="auto"/>
+            <w:shd w:val="clear" w:color="auto" w:fill="FFFFFF"/>
+            <w:vAlign w:val="center"/>
+            <w:hideMark/>
+          </w:tcPr>
+          <w:p>
+            <w:pPr>
+              <w:rPr>
+                <w:rFonts w:ascii="Arial" w:eastAsia="Times New Roman" w:hAnsi="Arial" w:cs="Arial"/>
+                <w:color w:val="222222"/>
+                <w:sz w:val="19"/>
+                <w:szCs w:val="19"/>
+              </w:rPr>
+            </w:pPr>
+          </w:p>
+        </w:tc>
+        <w:tc>
+          <w:tcPr>
+            <w:tcW w:w="0" w:type="auto"/>
+            <w:shd w:val="clear" w:color="auto" w:fill="FFFFFF"/>
+            <w:vAlign w:val="center"/>
+            <w:hideMark/>
+          </w:tcPr>
+          <w:p>
+            <w:pPr>
+              <w:rPr>
+                <w:rFonts w:ascii="Arial" w:eastAsia="Times New Roman" w:hAnsi="Arial" w:cs="Arial"/>
+                <w:color w:val="222222"/>
+                <w:sz w:val="19"/>
+                <w:szCs w:val="19"/>
+              </w:rPr>
+            </w:pPr>
+          </w:p>
+        </w:tc>
+      </w:tr>
+      <w:tr>
+        <w:trPr>
+          <w:trHeight w:val="240"/>
+        </w:trPr>
+        <w:tc>
+          <w:tcPr>
+            <w:tcW w:w="0" w:type="auto"/>
+            <w:tcBorders>
+              <w:top w:val="nil"/>
+            </w:tcBorders>
+            <w:shd w:val="clear" w:color="auto" w:fill="FFFFFF"/>
+            <w:vAlign w:val="center"/>
+            <w:hideMark/>
+          </w:tcPr>
+          <w:p>
+            <w:pPr>
+              <w:rPr>
+                <w:rFonts w:ascii="Arial" w:eastAsia="Times New Roman" w:hAnsi="Arial" w:cs="Arial"/>
+                <w:color w:val="222222"/>
+                <w:sz w:val="19"/>
+                <w:szCs w:val="19"/>
+              </w:rPr>
+            </w:pPr>
+            <w:r>
+              <w:rPr>
+                <w:rFonts w:ascii="Arial" w:eastAsia="Times New Roman" w:hAnsi="Arial" w:cs="Arial"/>
+                <w:color w:val="222222"/>
+                <w:sz w:val="19"/>
+                <w:szCs w:val="19"/>
+              </w:rPr>
+              <w:t>Salary</w:t>
+            </w:r>
+          </w:p>
+        </w:tc>
+        <w:tc>
+          <w:tcPr>
+            <w:tcW w:w="0" w:type="auto"/>
+            <w:tcBorders>
+              <w:top w:val="nil"/>
+              <w:left w:val="nil"/>
+            </w:tcBorders>
+            <w:shd w:val="clear" w:color="auto" w:fill="FFFFFF"/>
+            <w:vAlign w:val="center"/>
+            <w:hideMark/>
+          </w:tcPr>
+          <w:p>
+            <w:pPr>
+              <w:rPr>
+                <w:rFonts w:ascii="Arial" w:eastAsia="Times New Roman" w:hAnsi="Arial" w:cs="Arial"/>
+                <w:color w:val="222222"/>
+                <w:sz w:val="19"/>
+                <w:szCs w:val="19"/>
+              </w:rPr>
+            </w:pPr>
+            <w:r>
+              <w:rPr>
+                <w:rFonts w:ascii="Arial" w:eastAsia="Times New Roman" w:hAnsi="Arial" w:cs="Arial"/>
+                <w:color w:val="222222"/>
+                <w:sz w:val="19"/>
+                <w:szCs w:val="19"/>
+              </w:rPr>
+              <w:t> </w:t>
+            </w:r>
+          </w:p>
+        </w:tc>
+        <w:tc>
+          <w:tcPr>
+            <w:tcW w:w="0" w:type="auto"/>
+            <w:shd w:val="clear" w:color="auto" w:fill="FFFFFF"/>
+            <w:vAlign w:val="center"/>
+            <w:hideMark/>
+          </w:tcPr>
+          <w:p>
+            <w:pPr>
+              <w:rPr>
+                <w:rFonts w:ascii="Arial" w:eastAsia="Times New Roman" w:hAnsi="Arial" w:cs="Arial"/>
+                <w:color w:val="222222"/>
+                <w:sz w:val="19"/>
+                <w:szCs w:val="19"/>
+              </w:rPr>
+            </w:pPr>
+          </w:p>
+        </w:tc>
+        <w:tc>
+          <w:tcPr>
+            <w:tcW w:w="0" w:type="auto"/>
+            <w:shd w:val="clear" w:color="auto" w:fill="FFFFFF"/>
+            <w:vAlign w:val="center"/>
+            <w:hideMark/>
+          </w:tcPr>
+          <w:p>
+            <w:pPr>
+              <w:rPr>
+                <w:rFonts w:ascii="Arial" w:eastAsia="Times New Roman" w:hAnsi="Arial" w:cs="Arial"/>
+                <w:color w:val="222222"/>
+                <w:sz w:val="19"/>
+                <w:szCs w:val="19"/>
+              </w:rPr>
+            </w:pPr>
+          </w:p>
+        </w:tc>
+      </w:tr>
+      <w:tr>
+        <w:trPr>
+          <w:trHeight w:val="240"/>
+        </w:trPr>
+        <w:tc>
+          <w:tcPr>
+            <w:tcW w:w="0" w:type="auto"/>
+            <w:tcBorders>
+              <w:top w:val="nil"/>
+            </w:tcBorders>
+            <w:shd w:val="clear" w:color="auto" w:fill="FFFFFF"/>
+            <w:vAlign w:val="center"/>
+            <w:hideMark/>
+          </w:tcPr>
+          <w:p>
+            <w:pPr>
+              <w:rPr>
+                <w:rFonts w:ascii="Arial" w:eastAsia="Times New Roman" w:hAnsi="Arial" w:cs="Arial"/>
+                <w:color w:val="222222"/>
+                <w:sz w:val="19"/>
+                <w:szCs w:val="19"/>
+              </w:rPr>
+            </w:pPr>
+            <w:r>
+              <w:rPr>
+                <w:rFonts w:ascii="Arial" w:eastAsia="Times New Roman" w:hAnsi="Arial" w:cs="Arial"/>
+                <w:color w:val="222222"/>
+                <w:sz w:val="19"/>
+                <w:szCs w:val="19"/>
+              </w:rPr>
+              <w:t>Spouse's salary</w:t>
+            </w:r>
+          </w:p>
+        </w:tc>
+        <w:tc>
+          <w:tcPr>
+            <w:tcW w:w="0" w:type="auto"/>
+            <w:tcBorders>
+              <w:top w:val="nil"/>
+              <w:left w:val="nil"/>
+            </w:tcBorders>
+            <w:shd w:val="clear" w:color="auto" w:fill="FFFFFF"/>
+            <w:vAlign w:val="center"/>
+            <w:hideMark/>
+          </w:tcPr>
+          <w:p>
+            <w:pPr>
+              <w:rPr>
+                <w:rFonts w:ascii="Arial" w:eastAsia="Times New Roman" w:hAnsi="Arial" w:cs="Arial"/>
+                <w:color w:val="222222"/>
+                <w:sz w:val="19"/>
+                <w:szCs w:val="19"/>
+              </w:rPr>
+            </w:pPr>
+            <w:r>
+              <w:rPr>
+                <w:rFonts w:ascii="Arial" w:eastAsia="Times New Roman" w:hAnsi="Arial" w:cs="Arial"/>
+                <w:color w:val="222222"/>
+                <w:sz w:val="19"/>
+                <w:szCs w:val="19"/>
+              </w:rPr>
+              <w:t> </w:t>
+            </w:r>
+          </w:p>
+        </w:tc>
+        <w:tc>
+          <w:tcPr>
+            <w:tcW w:w="0" w:type="auto"/>
+            <w:shd w:val="clear" w:color="auto" w:fill="FFFFFF"/>
+            <w:vAlign w:val="center"/>
+            <w:hideMark/>
+          </w:tcPr>
+          <w:p>
+            <w:pPr>
+              <w:rPr>
+                <w:rFonts w:ascii="Arial" w:eastAsia="Times New Roman" w:hAnsi="Arial" w:cs="Arial"/>
+                <w:color w:val="222222"/>
+                <w:sz w:val="19"/>
+                <w:szCs w:val="19"/>
+              </w:rPr>
+            </w:pPr>
+          </w:p>
+        </w:tc>
+        <w:tc>
+          <w:tcPr>
+            <w:tcW w:w="0" w:type="auto"/>
+            <w:shd w:val="clear" w:color="auto" w:fill="FFFFFF"/>
+            <w:vAlign w:val="center"/>
+            <w:hideMark/>
+          </w:tcPr>
+          <w:p>
+            <w:pPr>
+              <w:rPr>
+                <w:rFonts w:ascii="Arial" w:eastAsia="Times New Roman" w:hAnsi="Arial" w:cs="Arial"/>
+                <w:color w:val="222222"/>
+                <w:sz w:val="19"/>
+                <w:szCs w:val="19"/>
+              </w:rPr>
+            </w:pPr>
+          </w:p>
+        </w:tc>
+      </w:tr>
+      <w:tr>
+        <w:trPr>
+          <w:trHeight w:val="240"/>
+        </w:trPr>
+        <w:tc>
+          <w:tcPr>
+            <w:tcW w:w="0" w:type="auto"/>
+            <w:tcBorders>
+              <w:top w:val="nil"/>
+            </w:tcBorders>
+            <w:shd w:val="clear" w:color="auto" w:fill="FFFFFF"/>
+            <w:vAlign w:val="center"/>
+            <w:hideMark/>
+          </w:tcPr>
+          <w:p>
+            <w:pPr>
+              <w:rPr>
+                <w:rFonts w:ascii="Arial" w:eastAsia="Times New Roman" w:hAnsi="Arial" w:cs="Arial"/>
+                <w:color w:val="222222"/>
+                <w:sz w:val="19"/>
+                <w:szCs w:val="19"/>
+              </w:rPr>
+            </w:pPr>
+            <w:r>
+              <w:rPr>
+                <w:rFonts w:ascii="Arial" w:eastAsia="Times New Roman" w:hAnsi="Arial" w:cs="Arial"/>
+                <w:color w:val="222222"/>
+                <w:sz w:val="19"/>
+                <w:szCs w:val="19"/>
+              </w:rPr>
+              <w:t>Dividends</w:t>
+            </w:r>
+          </w:p>
+        </w:tc>
+        <w:tc>
+          <w:tcPr>
+            <w:tcW w:w="0" w:type="auto"/>
+            <w:tcBorders>
+              <w:top w:val="nil"/>
+              <w:left w:val="nil"/>
+            </w:tcBorders>
+            <w:shd w:val="clear" w:color="auto" w:fill="FFFFFF"/>
+            <w:vAlign w:val="center"/>
+            <w:hideMark/>
+          </w:tcPr>
+          <w:p>
+            <w:pPr>
+              <w:rPr>
+                <w:rFonts w:ascii="Arial" w:eastAsia="Times New Roman" w:hAnsi="Arial" w:cs="Arial"/>
+                <w:color w:val="222222"/>
+                <w:sz w:val="19"/>
+                <w:szCs w:val="19"/>
+              </w:rPr>
+            </w:pPr>
+            <w:r>
+              <w:rPr>
+                <w:rFonts w:ascii="Arial" w:eastAsia="Times New Roman" w:hAnsi="Arial" w:cs="Arial"/>
+                <w:color w:val="222222"/>
+                <w:sz w:val="19"/>
+                <w:szCs w:val="19"/>
+              </w:rPr>
+              <w:t> </w:t>
+            </w:r>
+          </w:p>
+        </w:tc>
+        <w:tc>
+          <w:tcPr>
+            <w:tcW w:w="0" w:type="auto"/>
+            <w:shd w:val="clear" w:color="auto" w:fill="FFFFFF"/>
+            <w:vAlign w:val="center"/>
+            <w:hideMark/>
+          </w:tcPr>
+          <w:p>
+            <w:pPr>
+              <w:rPr>
+                <w:rFonts w:ascii="Arial" w:eastAsia="Times New Roman" w:hAnsi="Arial" w:cs="Arial"/>
+                <w:color w:val="222222"/>
+                <w:sz w:val="19"/>
+                <w:szCs w:val="19"/>
+              </w:rPr>
+            </w:pPr>
+          </w:p>
+        </w:tc>
+        <w:tc>
+          <w:tcPr>
+            <w:tcW w:w="0" w:type="auto"/>
+            <w:shd w:val="clear" w:color="auto" w:fill="FFFFFF"/>
+            <w:vAlign w:val="center"/>
+            <w:hideMark/>
+          </w:tcPr>
+          <w:p>
+            <w:pPr>
+              <w:rPr>
+                <w:rFonts w:ascii="Arial" w:eastAsia="Times New Roman" w:hAnsi="Arial" w:cs="Arial"/>
+                <w:color w:val="222222"/>
+                <w:sz w:val="19"/>
+                <w:szCs w:val="19"/>
+              </w:rPr>
+            </w:pPr>
+          </w:p>
+        </w:tc>
+      </w:tr>
+      <w:tr>
+        <w:trPr>
+          <w:trHeight w:val="240"/>
+        </w:trPr>
+        <w:tc>
+          <w:tcPr>
+            <w:tcW w:w="0" w:type="auto"/>
+            <w:tcBorders>
+              <w:top w:val="nil"/>
+            </w:tcBorders>
+            <w:shd w:val="clear" w:color="auto" w:fill="FFFFFF"/>
+            <w:vAlign w:val="center"/>
+            <w:hideMark/>
+          </w:tcPr>
+          <w:p>
+            <w:pPr>
+              <w:rPr>
+                <w:rFonts w:ascii="Arial" w:eastAsia="Times New Roman" w:hAnsi="Arial" w:cs="Arial"/>
+                <w:color w:val="222222"/>
+                <w:sz w:val="19"/>
+                <w:szCs w:val="19"/>
+              </w:rPr>
+            </w:pPr>
+            <w:r>
+              <w:rPr>
+                <w:rFonts w:ascii="Arial" w:eastAsia="Times New Roman" w:hAnsi="Arial" w:cs="Arial"/>
+                <w:color w:val="222222"/>
+                <w:sz w:val="19"/>
+                <w:szCs w:val="19"/>
+              </w:rPr>
+              <w:t>Interest</w:t>
+            </w:r>
+          </w:p>
+        </w:tc>
+        <w:tc>
+          <w:tcPr>
+            <w:tcW w:w="0" w:type="auto"/>
+            <w:tcBorders>
+              <w:top w:val="nil"/>
+              <w:left w:val="nil"/>
+            </w:tcBorders>
+            <w:shd w:val="clear" w:color="auto" w:fill="FFFFFF"/>
+            <w:vAlign w:val="center"/>
+            <w:hideMark/>
+          </w:tcPr>
+          <w:p>
+            <w:pPr>
+              <w:rPr>
+                <w:rFonts w:ascii="Arial" w:eastAsia="Times New Roman" w:hAnsi="Arial" w:cs="Arial"/>
+                <w:color w:val="222222"/>
+                <w:sz w:val="19"/>
+                <w:szCs w:val="19"/>
+              </w:rPr>
+            </w:pPr>
+            <w:r>
+              <w:rPr>
+                <w:rFonts w:ascii="Arial" w:eastAsia="Times New Roman" w:hAnsi="Arial" w:cs="Arial"/>
+                <w:color w:val="222222"/>
+                <w:sz w:val="19"/>
+                <w:szCs w:val="19"/>
+              </w:rPr>
+              <w:t> </w:t>
+            </w:r>
+          </w:p>
+        </w:tc>
+        <w:tc>
+          <w:tcPr>
+            <w:tcW w:w="0" w:type="auto"/>
+            <w:shd w:val="clear" w:color="auto" w:fill="FFFFFF"/>
+            <w:vAlign w:val="center"/>
+            <w:hideMark/>
+          </w:tcPr>
+          <w:p>
+            <w:pPr>
+              <w:rPr>
+                <w:rFonts w:ascii="Arial" w:eastAsia="Times New Roman" w:hAnsi="Arial" w:cs="Arial"/>
+                <w:color w:val="222222"/>
+                <w:sz w:val="19"/>
+                <w:szCs w:val="19"/>
+              </w:rPr>
+            </w:pPr>
+          </w:p>
+        </w:tc>
+        <w:tc>
+          <w:tcPr>
+            <w:tcW w:w="0" w:type="auto"/>
+            <w:shd w:val="clear" w:color="auto" w:fill="FFFFFF"/>
+            <w:vAlign w:val="center"/>
+            <w:hideMark/>
+          </w:tcPr>
+          <w:p>
+            <w:pPr>
+              <w:rPr>
+                <w:rFonts w:ascii="Arial" w:eastAsia="Times New Roman" w:hAnsi="Arial" w:cs="Arial"/>
+                <w:color w:val="222222"/>
+                <w:sz w:val="19"/>
+                <w:szCs w:val="19"/>
+              </w:rPr>
+            </w:pPr>
+          </w:p>
+        </w:tc>
+      </w:tr>
+      <w:tr>
+        <w:trPr>
+          <w:trHeight w:val="240"/>
+        </w:trPr>
+        <w:tc>
+          <w:tcPr>
+            <w:tcW w:w="0" w:type="auto"/>
+            <w:tcBorders>
+              <w:top w:val="nil"/>
+            </w:tcBorders>
+            <w:shd w:val="clear" w:color="auto" w:fill="FFFFFF"/>
+            <w:vAlign w:val="center"/>
+            <w:hideMark/>
+          </w:tcPr>
+          <w:p>
+            <w:pPr>
+              <w:rPr>
+                <w:rFonts w:ascii="Arial" w:eastAsia="Times New Roman" w:hAnsi="Arial" w:cs="Arial"/>
+                <w:color w:val="222222"/>
+                <w:sz w:val="19"/>
+                <w:szCs w:val="19"/>
+              </w:rPr>
+            </w:pPr>
+            <w:r>
+              <w:rPr>
+                <w:rFonts w:ascii="Arial" w:eastAsia="Times New Roman" w:hAnsi="Arial" w:cs="Arial"/>
+                <w:color w:val="222222"/>
+                <w:sz w:val="19"/>
+                <w:szCs w:val="19"/>
+              </w:rPr>
+              <w:t>Investments</w:t>
+            </w:r>
+          </w:p>
+        </w:tc>
+        <w:tc>
+          <w:tcPr>
+            <w:tcW w:w="0" w:type="auto"/>
+            <w:tcBorders>
+              <w:top w:val="nil"/>
+              <w:left w:val="nil"/>
+            </w:tcBorders>
+            <w:shd w:val="clear" w:color="auto" w:fill="FFFFFF"/>
+            <w:vAlign w:val="center"/>
+            <w:hideMark/>
+          </w:tcPr>
+          <w:p>
+            <w:pPr>
+              <w:rPr>
+                <w:rFonts w:ascii="Arial" w:eastAsia="Times New Roman" w:hAnsi="Arial" w:cs="Arial"/>
+                <w:color w:val="222222"/>
+                <w:sz w:val="19"/>
+                <w:szCs w:val="19"/>
+              </w:rPr>
+            </w:pPr>
+            <w:r>
+              <w:rPr>
+                <w:rFonts w:ascii="Arial" w:eastAsia="Times New Roman" w:hAnsi="Arial" w:cs="Arial"/>
+                <w:color w:val="222222"/>
+                <w:sz w:val="19"/>
+                <w:szCs w:val="19"/>
+              </w:rPr>
+              <w:t> </w:t>
+            </w:r>
+          </w:p>
+        </w:tc>
+        <w:tc>
+          <w:tcPr>
+            <w:tcW w:w="0" w:type="auto"/>
+            <w:shd w:val="clear" w:color="auto" w:fill="FFFFFF"/>
+            <w:vAlign w:val="center"/>
+            <w:hideMark/>
+          </w:tcPr>
+          <w:p>
+            <w:pPr>
+              <w:rPr>
+                <w:rFonts w:ascii="Arial" w:eastAsia="Times New Roman" w:hAnsi="Arial" w:cs="Arial"/>
+                <w:color w:val="222222"/>
+                <w:sz w:val="19"/>
+                <w:szCs w:val="19"/>
+              </w:rPr>
+            </w:pPr>
+          </w:p>
+        </w:tc>
+        <w:tc>
+          <w:tcPr>
+            <w:tcW w:w="0" w:type="auto"/>
+            <w:shd w:val="clear" w:color="auto" w:fill="FFFFFF"/>
+            <w:vAlign w:val="center"/>
+            <w:hideMark/>
+          </w:tcPr>
+          <w:p>
+            <w:pPr>
+              <w:rPr>
+                <w:rFonts w:ascii="Arial" w:eastAsia="Times New Roman" w:hAnsi="Arial" w:cs="Arial"/>
+                <w:color w:val="222222"/>
+                <w:sz w:val="19"/>
+                <w:szCs w:val="19"/>
+              </w:rPr>
+            </w:pPr>
+          </w:p>
+        </w:tc>
+      </w:tr>
+      <w:tr>
+        <w:trPr>
+          <w:trHeight w:val="240"/>
+        </w:trPr>
+        <w:tc>
+          <w:tcPr>
+            <w:tcW w:w="0" w:type="auto"/>
+            <w:tcBorders>
+              <w:top w:val="nil"/>
+            </w:tcBorders>
+            <w:shd w:val="clear" w:color="auto" w:fill="FFFFFF"/>
+            <w:vAlign w:val="center"/>
+            <w:hideMark/>
+          </w:tcPr>
+          <w:p>
+            <w:pPr>
+              <w:rPr>
+                <w:rFonts w:ascii="Arial" w:eastAsia="Times New Roman" w:hAnsi="Arial" w:cs="Arial"/>
+                <w:color w:val="222222"/>
+                <w:sz w:val="19"/>
+                <w:szCs w:val="19"/>
+              </w:rPr>
+            </w:pPr>
+            <w:r>
+              <w:rPr>
+                <w:rFonts w:ascii="Arial" w:eastAsia="Times New Roman" w:hAnsi="Arial" w:cs="Arial"/>
+                <w:color w:val="222222"/>
+                <w:sz w:val="19"/>
+                <w:szCs w:val="19"/>
+              </w:rPr>
+              <w:t>Reimbursements</w:t>
+            </w:r>
+          </w:p>
+        </w:tc>
+        <w:tc>
+          <w:tcPr>
+            <w:tcW w:w="0" w:type="auto"/>
+            <w:tcBorders>
+              <w:top w:val="nil"/>
+              <w:left w:val="nil"/>
+            </w:tcBorders>
+            <w:shd w:val="clear" w:color="auto" w:fill="FFFFFF"/>
+            <w:vAlign w:val="center"/>
+            <w:hideMark/>
+          </w:tcPr>
+          <w:p>
+            <w:pPr>
+              <w:rPr>
+                <w:rFonts w:ascii="Arial" w:eastAsia="Times New Roman" w:hAnsi="Arial" w:cs="Arial"/>
+                <w:color w:val="222222"/>
+                <w:sz w:val="19"/>
+                <w:szCs w:val="19"/>
+              </w:rPr>
+            </w:pPr>
+            <w:r>
+              <w:rPr>
+                <w:rFonts w:ascii="Arial" w:eastAsia="Times New Roman" w:hAnsi="Arial" w:cs="Arial"/>
+                <w:color w:val="222222"/>
+                <w:sz w:val="19"/>
+                <w:szCs w:val="19"/>
+              </w:rPr>
+              <w:t> </w:t>
+            </w:r>
+          </w:p>
+        </w:tc>
+        <w:tc>
+          <w:tcPr>
+            <w:tcW w:w="0" w:type="auto"/>
+            <w:shd w:val="clear" w:color="auto" w:fill="FFFFFF"/>
+            <w:vAlign w:val="center"/>
+            <w:hideMark/>
+          </w:tcPr>
+          <w:p>
+            <w:pPr>
+              <w:rPr>
+                <w:rFonts w:ascii="Arial" w:eastAsia="Times New Roman" w:hAnsi="Arial" w:cs="Arial"/>
+                <w:color w:val="222222"/>
+                <w:sz w:val="19"/>
+                <w:szCs w:val="19"/>
+              </w:rPr>
+            </w:pPr>
+          </w:p>
+        </w:tc>
+        <w:tc>
+          <w:tcPr>
+            <w:tcW w:w="0" w:type="auto"/>
+            <w:shd w:val="clear" w:color="auto" w:fill="FFFFFF"/>
+            <w:vAlign w:val="center"/>
+            <w:hideMark/>
+          </w:tcPr>
+          <w:p>
+            <w:pPr>
+              <w:rPr>
+                <w:rFonts w:ascii="Arial" w:eastAsia="Times New Roman" w:hAnsi="Arial" w:cs="Arial"/>
+                <w:color w:val="222222"/>
+                <w:sz w:val="19"/>
+                <w:szCs w:val="19"/>
+              </w:rPr>
+            </w:pPr>
+          </w:p>
+        </w:tc>
+      </w:tr>
+      <w:tr>
+        <w:trPr>
+          <w:trHeight w:val="240"/>
+        </w:trPr>
+        <w:tc>
+          <w:tcPr>
+            <w:tcW w:w="0" w:type="auto"/>
+            <w:tcBorders>
+              <w:top w:val="nil"/>
+            </w:tcBorders>
+            <w:shd w:val="clear" w:color="auto" w:fill="FFFFFF"/>
+            <w:vAlign w:val="center"/>
+            <w:hideMark/>
+          </w:tcPr>
+          <w:p>
+            <w:pPr>
+              <w:rPr>
+                <w:rFonts w:ascii="Arial" w:eastAsia="Times New Roman" w:hAnsi="Arial" w:cs="Arial"/>
+                <w:color w:val="222222"/>
+                <w:sz w:val="19"/>
+                <w:szCs w:val="19"/>
+              </w:rPr>
+            </w:pPr>
+            <w:r>
+              <w:rPr>
+                <w:rFonts w:ascii="Arial" w:eastAsia="Times New Roman" w:hAnsi="Arial" w:cs="Arial"/>
+                <w:color w:val="222222"/>
+                <w:sz w:val="19"/>
+                <w:szCs w:val="19"/>
+              </w:rPr>
+              <w:t>Other</w:t>
+            </w:r>
+          </w:p>
+        </w:tc>
+        <w:tc>
+          <w:tcPr>
+            <w:tcW w:w="0" w:type="auto"/>
+            <w:tcBorders>
+              <w:top w:val="nil"/>
+              <w:left w:val="nil"/>
+            </w:tcBorders>
+            <w:shd w:val="clear" w:color="auto" w:fill="FFFFFF"/>
+            <w:vAlign w:val="center"/>
+            <w:hideMark/>
+          </w:tcPr>
+          <w:p>
+            <w:pPr>
+              <w:rPr>
+                <w:rFonts w:ascii="Arial" w:eastAsia="Times New Roman" w:hAnsi="Arial" w:cs="Arial"/>
+                <w:color w:val="222222"/>
+                <w:sz w:val="19"/>
+                <w:szCs w:val="19"/>
+              </w:rPr>
+            </w:pPr>
+            <w:r>
+              <w:rPr>
+                <w:rFonts w:ascii="Arial" w:eastAsia="Times New Roman" w:hAnsi="Arial" w:cs="Arial"/>
+                <w:color w:val="222222"/>
+                <w:sz w:val="19"/>
+                <w:szCs w:val="19"/>
+              </w:rPr>
+              <w:t> </w:t>
+            </w:r>
+          </w:p>
+        </w:tc>
+        <w:tc>
+          <w:tcPr>
+            <w:tcW w:w="0" w:type="auto"/>
+            <w:shd w:val="clear" w:color="auto" w:fill="FFFFFF"/>
+            <w:vAlign w:val="center"/>
+            <w:hideMark/>
+          </w:tcPr>
+          <w:p>
+            <w:pPr>
+              <w:rPr>
+                <w:rFonts w:ascii="Arial" w:eastAsia="Times New Roman" w:hAnsi="Arial" w:cs="Arial"/>
+                <w:color w:val="222222"/>
+                <w:sz w:val="19"/>
+                <w:szCs w:val="19"/>
+              </w:rPr>
+            </w:pPr>
+          </w:p>
+        </w:tc>
+        <w:tc>
+          <w:tcPr>
+            <w:tcW w:w="0" w:type="auto"/>
+            <w:shd w:val="clear" w:color="auto" w:fill="FFFFFF"/>
+            <w:vAlign w:val="center"/>
+            <w:hideMark/>
+          </w:tcPr>
+          <w:p>
+            <w:pPr>
+              <w:rPr>
+                <w:rFonts w:ascii="Arial" w:eastAsia="Times New Roman" w:hAnsi="Arial" w:cs="Arial"/>
+                <w:color w:val="222222"/>
+                <w:sz w:val="19"/>
+                <w:szCs w:val="19"/>
+              </w:rPr>
+            </w:pPr>
+          </w:p>
+        </w:tc>
+      </w:tr>
+      <w:tr>
+        <w:trPr>
+          <w:trHeight w:val="240"/>
+        </w:trPr>
+        <w:tc>
+          <w:tcPr>
+            <w:tcW w:w="0" w:type="auto"/>
+            <w:tcBorders>
+              <w:top w:val="nil"/>
+            </w:tcBorders>
+            <w:shd w:val="clear" w:color="auto" w:fill="FFFFFF"/>
+            <w:vAlign w:val="center"/>
+            <w:hideMark/>
+          </w:tcPr>
+          <w:p>
+            <w:pPr>
+              <w:rPr>
+                <w:rFonts w:ascii="Arial" w:eastAsia="Times New Roman" w:hAnsi="Arial" w:cs="Arial"/>
+                <w:color w:val="222222"/>
+                <w:sz w:val="19"/>
+                <w:szCs w:val="19"/>
+              </w:rPr>
+            </w:pPr>
+            <w:r>
+              <w:rPr>
+                <w:rFonts w:ascii="Arial" w:eastAsia="Times New Roman" w:hAnsi="Arial" w:cs="Arial"/>
+                <w:color w:val="222222"/>
+                <w:sz w:val="19"/>
+                <w:szCs w:val="19"/>
+              </w:rPr>
+              <w:t>Total</w:t>
+            </w:r>
+          </w:p>
+        </w:tc>
+        <w:tc>
+          <w:tcPr>
+            <w:tcW w:w="0" w:type="auto"/>
+            <w:tcBorders>
+              <w:top w:val="nil"/>
+              <w:left w:val="nil"/>
+            </w:tcBorders>
+            <w:shd w:val="clear" w:color="auto" w:fill="FFFFFF"/>
+            <w:vAlign w:val="center"/>
+            <w:hideMark/>
+          </w:tcPr>
+          <w:p>
+            <w:pPr>
+              <w:rPr>
+                <w:rFonts w:ascii="Arial" w:eastAsia="Times New Roman" w:hAnsi="Arial" w:cs="Arial"/>
+                <w:color w:val="222222"/>
+                <w:sz w:val="19"/>
+                <w:szCs w:val="19"/>
+              </w:rPr>
+            </w:pPr>
+            <w:r>
+              <w:rPr>
+                <w:rFonts w:ascii="Arial" w:eastAsia="Times New Roman" w:hAnsi="Arial" w:cs="Arial"/>
+                <w:color w:val="222222"/>
+                <w:sz w:val="19"/>
+                <w:szCs w:val="19"/>
+              </w:rPr>
+              <w:t> </w:t>
+            </w:r>
+          </w:p>
+        </w:tc>
+        <w:tc>
+          <w:tcPr>
+            <w:tcW w:w="0" w:type="auto"/>
+            <w:shd w:val="clear" w:color="auto" w:fill="FFFFFF"/>
+            <w:vAlign w:val="center"/>
+            <w:hideMark/>
+          </w:tcPr>
+          <w:p>
+            <w:pPr>
+              <w:rPr>
+                <w:rFonts w:ascii="Arial" w:eastAsia="Times New Roman" w:hAnsi="Arial" w:cs="Arial"/>
+                <w:color w:val="222222"/>
+                <w:sz w:val="19"/>
+                <w:szCs w:val="19"/>
+              </w:rPr>
+            </w:pPr>
+          </w:p>
+        </w:tc>
+        <w:tc>
+          <w:tcPr>
+            <w:tcW w:w="0" w:type="auto"/>
+            <w:shd w:val="clear" w:color="auto" w:fill="FFFFFF"/>
+            <w:vAlign w:val="center"/>
+            <w:hideMark/>
+          </w:tcPr>
+          <w:p>
+            <w:pPr>
+              <w:rPr>
+                <w:rFonts w:ascii="Arial" w:eastAsia="Times New Roman" w:hAnsi="Arial" w:cs="Arial"/>
+                <w:color w:val="222222"/>
+                <w:sz w:val="19"/>
+                <w:szCs w:val="19"/>
+              </w:rPr>
+            </w:pPr>
+          </w:p>
+        </w:tc>
+      </w:tr>
+      <w:tr>
+        <w:trPr>
+          <w:trHeight w:val="240"/>
+        </w:trPr>
+        <w:tc>
+          <w:tcPr>
+            <w:tcW w:w="0" w:type="auto"/>
+            <w:shd w:val="clear" w:color="auto" w:fill="FFFFFF"/>
+            <w:vAlign w:val="center"/>
+            <w:hideMark/>
+          </w:tcPr>
+          <w:p>
+            <w:pPr>
+              <w:rPr>
+                <w:rFonts w:ascii="Arial" w:eastAsia="Times New Roman" w:hAnsi="Arial" w:cs="Arial"/>
+                <w:color w:val="222222"/>
+                <w:sz w:val="19"/>
+                <w:szCs w:val="19"/>
+              </w:rPr>
+            </w:pPr>
+          </w:p>
+        </w:tc>
+        <w:tc>
+          <w:tcPr>
+            <w:tcW w:w="0" w:type="auto"/>
+            <w:shd w:val="clear" w:color="auto" w:fill="FFFFFF"/>
+            <w:vAlign w:val="center"/>
+            <w:hideMark/>
+          </w:tcPr>
+          <w:p>
+            <w:pPr>
+              <w:rPr>
+                <w:rFonts w:ascii="Arial" w:eastAsia="Times New Roman" w:hAnsi="Arial" w:cs="Arial"/>
+                <w:color w:val="222222"/>
+                <w:sz w:val="19"/>
+                <w:szCs w:val="19"/>
+              </w:rPr>
+            </w:pPr>
+          </w:p>
+        </w:tc>
+        <w:tc>
+          <w:tcPr>
+            <w:tcW w:w="0" w:type="auto"/>
+            <w:shd w:val="clear" w:color="auto" w:fill="FFFFFF"/>
+            <w:vAlign w:val="center"/>
+            <w:hideMark/>
+          </w:tcPr>
+          <w:p>
+            <w:pPr>
+              <w:rPr>
+                <w:rFonts w:ascii="Arial" w:eastAsia="Times New Roman" w:hAnsi="Arial" w:cs="Arial"/>
+                <w:color w:val="222222"/>
+                <w:sz w:val="19"/>
+                <w:szCs w:val="19"/>
+              </w:rPr>
+            </w:pPr>
+          </w:p>
+        </w:tc>
+        <w:tc>
+          <w:tcPr>
+            <w:tcW w:w="0" w:type="auto"/>
+            <w:shd w:val="clear" w:color="auto" w:fill="FFFFFF"/>
+            <w:vAlign w:val="center"/>
+            <w:hideMark/>
+          </w:tcPr>
+          <w:p>
+            <w:pPr>
+              <w:rPr>
+                <w:rFonts w:ascii="Arial" w:eastAsia="Times New Roman" w:hAnsi="Arial" w:cs="Arial"/>
+                <w:color w:val="222222"/>
+                <w:sz w:val="19"/>
+                <w:szCs w:val="19"/>
+              </w:rPr>
+            </w:pPr>
+          </w:p>
+        </w:tc>
+      </w:tr>
+      <w:tr>
+        <w:trPr>
+          <w:trHeight w:val="240"/>
+        </w:trPr>
+        <w:tc>
+          <w:tcPr>
+            <w:tcW w:w="0" w:type="auto"/>
+            <w:shd w:val="clear" w:color="auto" w:fill="FFFFFF"/>
+            <w:vAlign w:val="center"/>
+            <w:hideMark/>
+          </w:tcPr>
+          <w:p>
+            <w:pPr>
+              <w:rPr>
+                <w:rFonts w:ascii="Arial" w:eastAsia="Times New Roman" w:hAnsi="Arial" w:cs="Arial"/>
+                <w:color w:val="222222"/>
+                <w:sz w:val="19"/>
+                <w:szCs w:val="19"/>
+              </w:rPr>
+            </w:pPr>
+          </w:p>
+        </w:tc>
+        <w:tc>
+          <w:tcPr>
+            <w:tcW w:w="0" w:type="auto"/>
+            <w:shd w:val="clear" w:color="auto" w:fill="FFFFFF"/>
+            <w:vAlign w:val="center"/>
+            <w:hideMark/>
+          </w:tcPr>
+          <w:p>
+            <w:pPr>
+              <w:rPr>
+                <w:rFonts w:ascii="Arial" w:eastAsia="Times New Roman" w:hAnsi="Arial" w:cs="Arial"/>
+                <w:color w:val="222222"/>
+                <w:sz w:val="19"/>
+                <w:szCs w:val="19"/>
+              </w:rPr>
+            </w:pPr>
+          </w:p>
+        </w:tc>
+        <w:tc>
+          <w:tcPr>
+            <w:tcW w:w="0" w:type="auto"/>
+            <w:shd w:val="clear" w:color="auto" w:fill="FFFFFF"/>
+            <w:vAlign w:val="center"/>
+            <w:hideMark/>
+          </w:tcPr>
+          <w:p>
+            <w:pPr>
+              <w:rPr>
+                <w:rFonts w:ascii="Arial" w:eastAsia="Times New Roman" w:hAnsi="Arial" w:cs="Arial"/>
+                <w:color w:val="222222"/>
+                <w:sz w:val="19"/>
+                <w:szCs w:val="19"/>
+              </w:rPr>
+            </w:pPr>
+          </w:p>
+        </w:tc>
+        <w:tc>
+          <w:tcPr>
+            <w:tcW w:w="0" w:type="auto"/>
+            <w:shd w:val="clear" w:color="auto" w:fill="FFFFFF"/>
+            <w:vAlign w:val="center"/>
+            <w:hideMark/>
+          </w:tcPr>
+          <w:p>
+            <w:pPr>
+              <w:rPr>
+                <w:rFonts w:ascii="Arial" w:eastAsia="Times New Roman" w:hAnsi="Arial" w:cs="Arial"/>
+                <w:color w:val="222222"/>
+                <w:sz w:val="19"/>
+                <w:szCs w:val="19"/>
+              </w:rPr>
+            </w:pPr>
+          </w:p>
+        </w:tc>
+      </w:tr>
+      <w:tr>
+        <w:trPr>
+          <w:trHeight w:val="240"/>
+        </w:trPr>
+        <w:tc>
+          <w:tcPr>
+            <w:tcW w:w="0" w:type="auto"/>
+            <w:gridSpan w:val="3"/>
+            <w:shd w:val="clear" w:color="auto" w:fill="FFFFFF"/>
+            <w:vAlign w:val="center"/>
+            <w:hideMark/>
+          </w:tcPr>
+          <w:p>
+            <w:pPr>
+              <w:rPr>
+                <w:rFonts w:ascii="Arial" w:eastAsia="Times New Roman" w:hAnsi="Arial" w:cs="Arial"/>
+                <w:color w:val="222222"/>
+                <w:sz w:val="19"/>
+                <w:szCs w:val="19"/>
+              </w:rPr>
+            </w:pPr>
+            <w:r>
+              <w:rPr>
+                <w:rFonts w:ascii="Arial" w:eastAsia="Times New Roman" w:hAnsi="Arial" w:cs="Arial"/>
+                <w:color w:val="222222"/>
+                <w:sz w:val="19"/>
+                <w:szCs w:val="19"/>
+              </w:rPr>
+              <w:t>Monthly expenses for the month of: ___________</w:t>
+            </w:r>
+          </w:p>
+        </w:tc>
+        <w:tc>
+          <w:tcPr>
+            <w:tcW w:w="0" w:type="auto"/>
+            <w:shd w:val="clear" w:color="auto" w:fill="FFFFFF"/>
+            <w:vAlign w:val="center"/>
+            <w:hideMark/>
+          </w:tcPr>
+          <w:p>
+            <w:pPr>
+              <w:rPr>
+                <w:rFonts w:ascii="Arial" w:eastAsia="Times New Roman" w:hAnsi="Arial" w:cs="Arial"/>
+                <w:color w:val="222222"/>
+                <w:sz w:val="19"/>
+                <w:szCs w:val="19"/>
+              </w:rPr>
+            </w:pPr>
+          </w:p>
+        </w:tc>
+      </w:tr>
+      <w:tr>
+        <w:trPr>
+          <w:trHeight w:val="240"/>
+        </w:trPr>
+        <w:tc>
+          <w:tcPr>
+            <w:tcW w:w="0" w:type="auto"/>
+            <w:shd w:val="clear" w:color="auto" w:fill="FFFFFF"/>
+            <w:vAlign w:val="center"/>
+            <w:hideMark/>
+          </w:tcPr>
+          <w:p>
+            <w:pPr>
+              <w:rPr>
+                <w:rFonts w:ascii="Arial" w:eastAsia="Times New Roman" w:hAnsi="Arial" w:cs="Arial"/>
+                <w:color w:val="222222"/>
+                <w:sz w:val="19"/>
+                <w:szCs w:val="19"/>
+              </w:rPr>
+            </w:pPr>
+          </w:p>
+        </w:tc>
+        <w:tc>
+          <w:tcPr>
+            <w:tcW w:w="0" w:type="auto"/>
+            <w:shd w:val="clear" w:color="auto" w:fill="FFFFFF"/>
+            <w:vAlign w:val="center"/>
+            <w:hideMark/>
+          </w:tcPr>
+          <w:p>
+            <w:pPr>
+              <w:rPr>
+                <w:rFonts w:ascii="Arial" w:eastAsia="Times New Roman" w:hAnsi="Arial" w:cs="Arial"/>
+                <w:color w:val="222222"/>
+                <w:sz w:val="19"/>
+                <w:szCs w:val="19"/>
+              </w:rPr>
+            </w:pPr>
+          </w:p>
+        </w:tc>
+        <w:tc>
+          <w:tcPr>
+            <w:tcW w:w="0" w:type="auto"/>
+            <w:shd w:val="clear" w:color="auto" w:fill="FFFFFF"/>
+            <w:vAlign w:val="center"/>
+            <w:hideMark/>
+          </w:tcPr>
+          <w:p>
+            <w:pPr>
+              <w:rPr>
+                <w:rFonts w:ascii="Arial" w:eastAsia="Times New Roman" w:hAnsi="Arial" w:cs="Arial"/>
+                <w:color w:val="222222"/>
+                <w:sz w:val="19"/>
+                <w:szCs w:val="19"/>
+              </w:rPr>
+            </w:pPr>
+          </w:p>
+        </w:tc>
+        <w:tc>
+          <w:tcPr>
+            <w:tcW w:w="0" w:type="auto"/>
+            <w:shd w:val="clear" w:color="auto" w:fill="FFFFFF"/>
+            <w:vAlign w:val="center"/>
+            <w:hideMark/>
+          </w:tcPr>
+          <w:p>
+            <w:pPr>
+              <w:rPr>
+                <w:rFonts w:ascii="Arial" w:eastAsia="Times New Roman" w:hAnsi="Arial" w:cs="Arial"/>
+                <w:color w:val="222222"/>
+                <w:sz w:val="19"/>
+                <w:szCs w:val="19"/>
+              </w:rPr>
+            </w:pPr>
+          </w:p>
+        </w:tc>
+      </w:tr>
+      <w:tr>
+        <w:trPr>
+          <w:trHeight w:val="240"/>
+        </w:trPr>
+        <w:tc>
+          <w:tcPr>
+            <w:tcW w:w="0" w:type="auto"/>
+            <w:shd w:val="clear" w:color="auto" w:fill="FFFFFF"/>
+            <w:vAlign w:val="center"/>
+            <w:hideMark/>
+          </w:tcPr>
+          <w:p>
+            <w:pPr>
+              <w:rPr>
+                <w:rFonts w:ascii="Arial" w:eastAsia="Times New Roman" w:hAnsi="Arial" w:cs="Arial"/>
+                <w:color w:val="222222"/>
+                <w:sz w:val="19"/>
+                <w:szCs w:val="19"/>
+              </w:rPr>
+            </w:pPr>
+            <w:r>
+              <w:rPr>
+                <w:rFonts w:ascii="Arial" w:eastAsia="Times New Roman" w:hAnsi="Arial" w:cs="Arial"/>
+                <w:color w:val="222222"/>
+                <w:sz w:val="19"/>
+                <w:szCs w:val="19"/>
+              </w:rPr>
+              <w:t>Item</w:t>
+            </w:r>
+          </w:p>
+        </w:tc>
+        <w:tc>
+          <w:tcPr>
+            <w:tcW w:w="0" w:type="auto"/>
+            <w:tcBorders>
+              <w:left w:val="nil"/>
+            </w:tcBorders>
+            <w:shd w:val="clear" w:color="auto" w:fill="FFFFFF"/>
+            <w:vAlign w:val="center"/>
+            <w:hideMark/>
+          </w:tcPr>
+          <w:p>
+            <w:pPr>
+              <w:rPr>
+                <w:rFonts w:ascii="Arial" w:eastAsia="Times New Roman" w:hAnsi="Arial" w:cs="Arial"/>
+                <w:color w:val="222222"/>
+                <w:sz w:val="19"/>
+                <w:szCs w:val="19"/>
+              </w:rPr>
+            </w:pPr>
+            <w:r>
+              <w:rPr>
+                <w:rFonts w:ascii="Arial" w:eastAsia="Times New Roman" w:hAnsi="Arial" w:cs="Arial"/>
+                <w:color w:val="222222"/>
+                <w:sz w:val="19"/>
+                <w:szCs w:val="19"/>
+              </w:rPr>
+              <w:t>Amount</w:t>
+            </w:r>
+          </w:p>
+        </w:tc>
+        <w:tc>
+          <w:tcPr>
+            <w:tcW w:w="0" w:type="auto"/>
+            <w:shd w:val="clear" w:color="auto" w:fill="FFFFFF"/>
+            <w:vAlign w:val="center"/>
+            <w:hideMark/>
+          </w:tcPr>
+          <w:p>
+            <w:pPr>
+              <w:rPr>
+                <w:rFonts w:ascii="Arial" w:eastAsia="Times New Roman" w:hAnsi="Arial" w:cs="Arial"/>
+                <w:color w:val="222222"/>
+                <w:sz w:val="19"/>
+                <w:szCs w:val="19"/>
+              </w:rPr>
+            </w:pPr>
+          </w:p>
+        </w:tc>
+        <w:tc>
+          <w:tcPr>
+            <w:tcW w:w="0" w:type="auto"/>
+            <w:shd w:val="clear" w:color="auto" w:fill="FFFFFF"/>
+            <w:vAlign w:val="center"/>
+            <w:hideMark/>
+          </w:tcPr>
+          <w:p>
+            <w:pPr>
+              <w:rPr>
+                <w:rFonts w:ascii="Arial" w:eastAsia="Times New Roman" w:hAnsi="Arial" w:cs="Arial"/>
+                <w:color w:val="222222"/>
+                <w:sz w:val="19"/>
+                <w:szCs w:val="19"/>
+              </w:rPr>
+            </w:pPr>
+          </w:p>
+        </w:tc>
+      </w:tr>
+      <w:tr>
+        <w:trPr>
+          <w:trHeight w:val="240"/>
+        </w:trPr>
+        <w:tc>
+          <w:tcPr>
+            <w:tcW w:w="0" w:type="auto"/>
+            <w:tcBorders>
+              <w:top w:val="nil"/>
+            </w:tcBorders>
+            <w:shd w:val="clear" w:color="auto" w:fill="FFFFFF"/>
+            <w:vAlign w:val="center"/>
+            <w:hideMark/>
+          </w:tcPr>
+          <w:p>
+            <w:pPr>
+              <w:rPr>
+                <w:rFonts w:ascii="Arial" w:eastAsia="Times New Roman" w:hAnsi="Arial" w:cs="Arial"/>
+                <w:color w:val="222222"/>
+                <w:sz w:val="19"/>
+                <w:szCs w:val="19"/>
+              </w:rPr>
+            </w:pPr>
+            <w:r>
+              <w:rPr>
+                <w:rFonts w:ascii="Arial" w:eastAsia="Times New Roman" w:hAnsi="Arial" w:cs="Arial"/>
+                <w:color w:val="222222"/>
+                <w:sz w:val="19"/>
+                <w:szCs w:val="19"/>
+              </w:rPr>
+              <w:t>Mortgage/Rent</w:t>
+            </w:r>
+          </w:p>
+        </w:tc>
+        <w:tc>
+          <w:tcPr>
+            <w:tcW w:w="0" w:type="auto"/>
+            <w:tcBorders>
+              <w:top w:val="nil"/>
+              <w:left w:val="nil"/>
+            </w:tcBorders>
+            <w:shd w:val="clear" w:color="auto" w:fill="FFFFFF"/>
+            <w:vAlign w:val="center"/>
+            <w:hideMark/>
+          </w:tcPr>
+          <w:p>
+            <w:pPr>
+              <w:rPr>
+                <w:rFonts w:ascii="Arial" w:eastAsia="Times New Roman" w:hAnsi="Arial" w:cs="Arial"/>
+                <w:color w:val="222222"/>
+                <w:sz w:val="19"/>
+                <w:szCs w:val="19"/>
+              </w:rPr>
+            </w:pPr>
+            <w:r>
+              <w:rPr>
+                <w:rFonts w:ascii="Arial" w:eastAsia="Times New Roman" w:hAnsi="Arial" w:cs="Arial"/>
+                <w:color w:val="222222"/>
+                <w:sz w:val="19"/>
+                <w:szCs w:val="19"/>
+              </w:rPr>
+              <w:t> </w:t>
+            </w:r>
+          </w:p>
+        </w:tc>
+        <w:tc>
+          <w:tcPr>
+            <w:tcW w:w="0" w:type="auto"/>
+            <w:shd w:val="clear" w:color="auto" w:fill="FFFFFF"/>
+            <w:vAlign w:val="center"/>
+            <w:hideMark/>
+          </w:tcPr>
+          <w:p>
+            <w:pPr>
+              <w:rPr>
+                <w:rFonts w:ascii="Arial" w:eastAsia="Times New Roman" w:hAnsi="Arial" w:cs="Arial"/>
+                <w:color w:val="222222"/>
+                <w:sz w:val="19"/>
+                <w:szCs w:val="19"/>
+              </w:rPr>
+            </w:pPr>
+          </w:p>
+        </w:tc>
+        <w:tc>
+          <w:tcPr>
+            <w:tcW w:w="0" w:type="auto"/>
+            <w:shd w:val="clear" w:color="auto" w:fill="FFFFFF"/>
+            <w:vAlign w:val="center"/>
+            <w:hideMark/>
+          </w:tcPr>
+          <w:p>
+            <w:pPr>
+              <w:rPr>
+                <w:rFonts w:ascii="Arial" w:eastAsia="Times New Roman" w:hAnsi="Arial" w:cs="Arial"/>
+                <w:color w:val="222222"/>
+                <w:sz w:val="19"/>
+                <w:szCs w:val="19"/>
+              </w:rPr>
+            </w:pPr>
+          </w:p>
+        </w:tc>
+      </w:tr>
+      <w:tr>
+        <w:trPr>
+          <w:trHeight w:val="240"/>
+        </w:trPr>
+        <w:tc>
+          <w:tcPr>
+            <w:tcW w:w="0" w:type="auto"/>
+            <w:tcBorders>
+              <w:top w:val="nil"/>
+            </w:tcBorders>
+            <w:shd w:val="clear" w:color="auto" w:fill="FFFFFF"/>
+            <w:vAlign w:val="center"/>
+            <w:hideMark/>
+          </w:tcPr>
+          <w:p>
+            <w:pPr>
+              <w:rPr>
+                <w:rFonts w:ascii="Arial" w:eastAsia="Times New Roman" w:hAnsi="Arial" w:cs="Arial"/>
+                <w:color w:val="222222"/>
+                <w:sz w:val="19"/>
+                <w:szCs w:val="19"/>
+              </w:rPr>
+            </w:pPr>
+            <w:r>
+              <w:rPr>
+                <w:rFonts w:ascii="Arial" w:eastAsia="Times New Roman" w:hAnsi="Arial" w:cs="Arial"/>
+                <w:color w:val="222222"/>
+                <w:sz w:val="19"/>
+                <w:szCs w:val="19"/>
+              </w:rPr>
+              <w:t>Car loan</w:t>
+            </w:r>
+          </w:p>
+        </w:tc>
+        <w:tc>
+          <w:tcPr>
+            <w:tcW w:w="0" w:type="auto"/>
+            <w:tcBorders>
+              <w:top w:val="nil"/>
+              <w:left w:val="nil"/>
+            </w:tcBorders>
+            <w:shd w:val="clear" w:color="auto" w:fill="FFFFFF"/>
+            <w:vAlign w:val="center"/>
+            <w:hideMark/>
+          </w:tcPr>
+          <w:p>
+            <w:pPr>
+              <w:rPr>
+                <w:rFonts w:ascii="Arial" w:eastAsia="Times New Roman" w:hAnsi="Arial" w:cs="Arial"/>
+                <w:color w:val="222222"/>
+                <w:sz w:val="19"/>
+                <w:szCs w:val="19"/>
+              </w:rPr>
+            </w:pPr>
+            <w:r>
+              <w:rPr>
+                <w:rFonts w:ascii="Arial" w:eastAsia="Times New Roman" w:hAnsi="Arial" w:cs="Arial"/>
+                <w:color w:val="222222"/>
+                <w:sz w:val="19"/>
+                <w:szCs w:val="19"/>
+              </w:rPr>
+              <w:t> </w:t>
+            </w:r>
+          </w:p>
+        </w:tc>
+        <w:tc>
+          <w:tcPr>
+            <w:tcW w:w="0" w:type="auto"/>
+            <w:shd w:val="clear" w:color="auto" w:fill="FFFFFF"/>
+            <w:vAlign w:val="center"/>
+            <w:hideMark/>
+          </w:tcPr>
+          <w:p>
+            <w:pPr>
+              <w:rPr>
+                <w:rFonts w:ascii="Arial" w:eastAsia="Times New Roman" w:hAnsi="Arial" w:cs="Arial"/>
+                <w:color w:val="222222"/>
+                <w:sz w:val="19"/>
+                <w:szCs w:val="19"/>
+              </w:rPr>
+            </w:pPr>
+          </w:p>
+        </w:tc>
+        <w:tc>
+          <w:tcPr>
+            <w:tcW w:w="0" w:type="auto"/>
+            <w:shd w:val="clear" w:color="auto" w:fill="FFFFFF"/>
+            <w:vAlign w:val="center"/>
+            <w:hideMark/>
+          </w:tcPr>
+          <w:p>
+            <w:pPr>
+              <w:rPr>
+                <w:rFonts w:ascii="Arial" w:eastAsia="Times New Roman" w:hAnsi="Arial" w:cs="Arial"/>
+                <w:color w:val="222222"/>
+                <w:sz w:val="19"/>
+                <w:szCs w:val="19"/>
+              </w:rPr>
+            </w:pPr>
+          </w:p>
+        </w:tc>
+      </w:tr>
+      <w:tr>
+        <w:trPr>
+          <w:trHeight w:val="240"/>
+        </w:trPr>
+        <w:tc>
+          <w:tcPr>
+            <w:tcW w:w="0" w:type="auto"/>
+            <w:tcBorders>
+              <w:top w:val="nil"/>
+            </w:tcBorders>
+            <w:shd w:val="clear" w:color="auto" w:fill="FFFFFF"/>
+            <w:vAlign w:val="center"/>
+            <w:hideMark/>
+          </w:tcPr>
+          <w:p>
+            <w:pPr>
+              <w:rPr>
+                <w:rFonts w:ascii="Arial" w:eastAsia="Times New Roman" w:hAnsi="Arial" w:cs="Arial"/>
+                <w:color w:val="222222"/>
+                <w:sz w:val="19"/>
+                <w:szCs w:val="19"/>
+              </w:rPr>
+            </w:pPr>
+            <w:r>
+              <w:rPr>
+                <w:rFonts w:ascii="Arial" w:eastAsia="Times New Roman" w:hAnsi="Arial" w:cs="Arial"/>
+                <w:color w:val="222222"/>
+                <w:sz w:val="19"/>
+                <w:szCs w:val="19"/>
+              </w:rPr>
+              <w:t>Car insurance</w:t>
+            </w:r>
+          </w:p>
+        </w:tc>
+        <w:tc>
+          <w:tcPr>
+            <w:tcW w:w="0" w:type="auto"/>
+            <w:tcBorders>
+              <w:top w:val="nil"/>
+              <w:left w:val="nil"/>
+            </w:tcBorders>
+            <w:shd w:val="clear" w:color="auto" w:fill="FFFFFF"/>
+            <w:vAlign w:val="center"/>
+            <w:hideMark/>
+          </w:tcPr>
+          <w:p>
+            <w:pPr>
+              <w:rPr>
+                <w:rFonts w:ascii="Arial" w:eastAsia="Times New Roman" w:hAnsi="Arial" w:cs="Arial"/>
+                <w:color w:val="222222"/>
+                <w:sz w:val="19"/>
+                <w:szCs w:val="19"/>
+              </w:rPr>
+            </w:pPr>
+            <w:r>
+              <w:rPr>
+                <w:rFonts w:ascii="Arial" w:eastAsia="Times New Roman" w:hAnsi="Arial" w:cs="Arial"/>
+                <w:color w:val="222222"/>
+                <w:sz w:val="19"/>
+                <w:szCs w:val="19"/>
+              </w:rPr>
+              <w:t> </w:t>
+            </w:r>
+          </w:p>
+        </w:tc>
+        <w:tc>
+          <w:tcPr>
+            <w:tcW w:w="0" w:type="auto"/>
+            <w:shd w:val="clear" w:color="auto" w:fill="FFFFFF"/>
+            <w:vAlign w:val="center"/>
+            <w:hideMark/>
+          </w:tcPr>
+          <w:p>
+            <w:pPr>
+              <w:rPr>
+                <w:rFonts w:ascii="Arial" w:eastAsia="Times New Roman" w:hAnsi="Arial" w:cs="Arial"/>
+                <w:color w:val="222222"/>
+                <w:sz w:val="19"/>
+                <w:szCs w:val="19"/>
+              </w:rPr>
+            </w:pPr>
+          </w:p>
+        </w:tc>
+        <w:tc>
+          <w:tcPr>
+            <w:tcW w:w="0" w:type="auto"/>
+            <w:shd w:val="clear" w:color="auto" w:fill="FFFFFF"/>
+            <w:vAlign w:val="center"/>
+            <w:hideMark/>
+          </w:tcPr>
+          <w:p>
+            <w:pPr>
+              <w:rPr>
+                <w:rFonts w:ascii="Arial" w:eastAsia="Times New Roman" w:hAnsi="Arial" w:cs="Arial"/>
+                <w:color w:val="222222"/>
+                <w:sz w:val="19"/>
+                <w:szCs w:val="19"/>
+              </w:rPr>
+            </w:pPr>
+          </w:p>
+        </w:tc>
+      </w:tr>
+      <w:tr>
+        <w:trPr>
+          <w:trHeight w:val="240"/>
+        </w:trPr>
+        <w:tc>
+          <w:tcPr>
+            <w:tcW w:w="0" w:type="auto"/>
+            <w:tcBorders>
+              <w:top w:val="nil"/>
+            </w:tcBorders>
+            <w:shd w:val="clear" w:color="auto" w:fill="FFFFFF"/>
+            <w:vAlign w:val="center"/>
+            <w:hideMark/>
+          </w:tcPr>
+          <w:p>
+            <w:pPr>
+              <w:rPr>
+                <w:rFonts w:ascii="Arial" w:eastAsia="Times New Roman" w:hAnsi="Arial" w:cs="Arial"/>
+                <w:color w:val="222222"/>
+                <w:sz w:val="19"/>
+                <w:szCs w:val="19"/>
+              </w:rPr>
+            </w:pPr>
+            <w:r>
+              <w:rPr>
+                <w:rFonts w:ascii="Arial" w:eastAsia="Times New Roman" w:hAnsi="Arial" w:cs="Arial"/>
+                <w:color w:val="222222"/>
+                <w:sz w:val="19"/>
+                <w:szCs w:val="19"/>
+              </w:rPr>
+              <w:t>House insurance</w:t>
+            </w:r>
+          </w:p>
+        </w:tc>
+        <w:tc>
+          <w:tcPr>
+            <w:tcW w:w="0" w:type="auto"/>
+            <w:tcBorders>
+              <w:top w:val="nil"/>
+              <w:left w:val="nil"/>
+            </w:tcBorders>
+            <w:shd w:val="clear" w:color="auto" w:fill="FFFFFF"/>
+            <w:vAlign w:val="center"/>
+            <w:hideMark/>
+          </w:tcPr>
+          <w:p>
+            <w:pPr>
+              <w:rPr>
+                <w:rFonts w:ascii="Arial" w:eastAsia="Times New Roman" w:hAnsi="Arial" w:cs="Arial"/>
+                <w:color w:val="222222"/>
+                <w:sz w:val="19"/>
+                <w:szCs w:val="19"/>
+              </w:rPr>
+            </w:pPr>
+            <w:r>
+              <w:rPr>
+                <w:rFonts w:ascii="Arial" w:eastAsia="Times New Roman" w:hAnsi="Arial" w:cs="Arial"/>
+                <w:color w:val="222222"/>
+                <w:sz w:val="19"/>
+                <w:szCs w:val="19"/>
+              </w:rPr>
+              <w:t> </w:t>
+            </w:r>
+          </w:p>
+        </w:tc>
+        <w:tc>
+          <w:tcPr>
+            <w:tcW w:w="0" w:type="auto"/>
+            <w:shd w:val="clear" w:color="auto" w:fill="FFFFFF"/>
+            <w:vAlign w:val="center"/>
+            <w:hideMark/>
+          </w:tcPr>
+          <w:p>
+            <w:pPr>
+              <w:rPr>
+                <w:rFonts w:ascii="Arial" w:eastAsia="Times New Roman" w:hAnsi="Arial" w:cs="Arial"/>
+                <w:color w:val="222222"/>
+                <w:sz w:val="19"/>
+                <w:szCs w:val="19"/>
+              </w:rPr>
+            </w:pPr>
+          </w:p>
+        </w:tc>
+        <w:tc>
+          <w:tcPr>
+            <w:tcW w:w="0" w:type="auto"/>
+            <w:shd w:val="clear" w:color="auto" w:fill="FFFFFF"/>
+            <w:vAlign w:val="center"/>
+            <w:hideMark/>
+          </w:tcPr>
+          <w:p>
+            <w:pPr>
+              <w:rPr>
+                <w:rFonts w:ascii="Arial" w:eastAsia="Times New Roman" w:hAnsi="Arial" w:cs="Arial"/>
+                <w:color w:val="222222"/>
+                <w:sz w:val="19"/>
+                <w:szCs w:val="19"/>
+              </w:rPr>
+            </w:pPr>
+          </w:p>
+        </w:tc>
+      </w:tr>
+      <w:tr>
+        <w:trPr>
+          <w:trHeight w:val="240"/>
+        </w:trPr>
+        <w:tc>
+          <w:tcPr>
+            <w:tcW w:w="0" w:type="auto"/>
+            <w:tcBorders>
+              <w:top w:val="nil"/>
+            </w:tcBorders>
+            <w:shd w:val="clear" w:color="auto" w:fill="FFFFFF"/>
+            <w:vAlign w:val="center"/>
+            <w:hideMark/>
+          </w:tcPr>
+          <w:p>
+            <w:pPr>
+              <w:rPr>
+                <w:rFonts w:ascii="Arial" w:eastAsia="Times New Roman" w:hAnsi="Arial" w:cs="Arial"/>
+                <w:color w:val="222222"/>
+                <w:sz w:val="19"/>
+                <w:szCs w:val="19"/>
+              </w:rPr>
+            </w:pPr>
+            <w:r>
+              <w:rPr>
+                <w:rFonts w:ascii="Arial" w:eastAsia="Times New Roman" w:hAnsi="Arial" w:cs="Arial"/>
+                <w:color w:val="222222"/>
+                <w:sz w:val="19"/>
+                <w:szCs w:val="19"/>
+              </w:rPr>
+              <w:t>Life insurance</w:t>
+            </w:r>
+          </w:p>
+        </w:tc>
+        <w:tc>
+          <w:tcPr>
+            <w:tcW w:w="0" w:type="auto"/>
+            <w:tcBorders>
+              <w:top w:val="nil"/>
+              <w:left w:val="nil"/>
+            </w:tcBorders>
+            <w:shd w:val="clear" w:color="auto" w:fill="FFFFFF"/>
+            <w:vAlign w:val="center"/>
+            <w:hideMark/>
+          </w:tcPr>
+          <w:p>
+            <w:pPr>
+              <w:rPr>
+                <w:rFonts w:ascii="Arial" w:eastAsia="Times New Roman" w:hAnsi="Arial" w:cs="Arial"/>
+                <w:color w:val="222222"/>
+                <w:sz w:val="19"/>
+                <w:szCs w:val="19"/>
+              </w:rPr>
+            </w:pPr>
+            <w:r>
+              <w:rPr>
+                <w:rFonts w:ascii="Arial" w:eastAsia="Times New Roman" w:hAnsi="Arial" w:cs="Arial"/>
+                <w:color w:val="222222"/>
+                <w:sz w:val="19"/>
+                <w:szCs w:val="19"/>
+              </w:rPr>
+              <w:t> </w:t>
+            </w:r>
+          </w:p>
+        </w:tc>
+        <w:tc>
+          <w:tcPr>
+            <w:tcW w:w="0" w:type="auto"/>
+            <w:shd w:val="clear" w:color="auto" w:fill="FFFFFF"/>
+            <w:vAlign w:val="center"/>
+            <w:hideMark/>
+          </w:tcPr>
+          <w:p>
+            <w:pPr>
+              <w:rPr>
+                <w:rFonts w:ascii="Arial" w:eastAsia="Times New Roman" w:hAnsi="Arial" w:cs="Arial"/>
+                <w:color w:val="222222"/>
+                <w:sz w:val="19"/>
+                <w:szCs w:val="19"/>
+              </w:rPr>
+            </w:pPr>
+          </w:p>
+        </w:tc>
+        <w:tc>
+          <w:tcPr>
+            <w:tcW w:w="0" w:type="auto"/>
+            <w:shd w:val="clear" w:color="auto" w:fill="FFFFFF"/>
+            <w:vAlign w:val="center"/>
+            <w:hideMark/>
+          </w:tcPr>
+          <w:p>
+            <w:pPr>
+              <w:rPr>
+                <w:rFonts w:ascii="Arial" w:eastAsia="Times New Roman" w:hAnsi="Arial" w:cs="Arial"/>
+                <w:color w:val="222222"/>
+                <w:sz w:val="19"/>
+                <w:szCs w:val="19"/>
+              </w:rPr>
+            </w:pPr>
+          </w:p>
+        </w:tc>
+      </w:tr>
+      <w:tr>
+        <w:trPr>
+          <w:trHeight w:val="240"/>
+        </w:trPr>
+        <w:tc>
+          <w:tcPr>
+            <w:tcW w:w="0" w:type="auto"/>
+            <w:tcBorders>
+              <w:top w:val="nil"/>
+            </w:tcBorders>
+            <w:shd w:val="clear" w:color="auto" w:fill="FFFFFF"/>
+            <w:vAlign w:val="center"/>
+            <w:hideMark/>
+          </w:tcPr>
+          <w:p>
+            <w:pPr>
+              <w:rPr>
+                <w:rFonts w:ascii="Arial" w:eastAsia="Times New Roman" w:hAnsi="Arial" w:cs="Arial"/>
+                <w:color w:val="222222"/>
+                <w:sz w:val="19"/>
+                <w:szCs w:val="19"/>
+              </w:rPr>
+            </w:pPr>
+            <w:r>
+              <w:rPr>
+                <w:rFonts w:ascii="Arial" w:eastAsia="Times New Roman" w:hAnsi="Arial" w:cs="Arial"/>
+                <w:color w:val="222222"/>
+                <w:sz w:val="19"/>
+                <w:szCs w:val="19"/>
+              </w:rPr>
+              <w:t>Childcare</w:t>
+            </w:r>
+          </w:p>
+        </w:tc>
+        <w:tc>
+          <w:tcPr>
+            <w:tcW w:w="0" w:type="auto"/>
+            <w:tcBorders>
+              <w:top w:val="nil"/>
+              <w:left w:val="nil"/>
+            </w:tcBorders>
+            <w:shd w:val="clear" w:color="auto" w:fill="FFFFFF"/>
+            <w:vAlign w:val="center"/>
+            <w:hideMark/>
+          </w:tcPr>
+          <w:p>
+            <w:pPr>
+              <w:rPr>
+                <w:rFonts w:ascii="Arial" w:eastAsia="Times New Roman" w:hAnsi="Arial" w:cs="Arial"/>
+                <w:color w:val="222222"/>
+                <w:sz w:val="19"/>
+                <w:szCs w:val="19"/>
+              </w:rPr>
+            </w:pPr>
+            <w:r>
+              <w:rPr>
+                <w:rFonts w:ascii="Arial" w:eastAsia="Times New Roman" w:hAnsi="Arial" w:cs="Arial"/>
+                <w:color w:val="222222"/>
+                <w:sz w:val="19"/>
+                <w:szCs w:val="19"/>
+              </w:rPr>
+              <w:t> </w:t>
+            </w:r>
+          </w:p>
+        </w:tc>
+        <w:tc>
+          <w:tcPr>
+            <w:tcW w:w="0" w:type="auto"/>
+            <w:shd w:val="clear" w:color="auto" w:fill="FFFFFF"/>
+            <w:vAlign w:val="center"/>
+            <w:hideMark/>
+          </w:tcPr>
+          <w:p>
+            <w:pPr>
+              <w:rPr>
+                <w:rFonts w:ascii="Arial" w:eastAsia="Times New Roman" w:hAnsi="Arial" w:cs="Arial"/>
+                <w:color w:val="222222"/>
+                <w:sz w:val="19"/>
+                <w:szCs w:val="19"/>
+              </w:rPr>
+            </w:pPr>
+          </w:p>
+        </w:tc>
+        <w:tc>
+          <w:tcPr>
+            <w:tcW w:w="0" w:type="auto"/>
+            <w:shd w:val="clear" w:color="auto" w:fill="FFFFFF"/>
+            <w:vAlign w:val="center"/>
+            <w:hideMark/>
+          </w:tcPr>
+          <w:p>
+            <w:pPr>
+              <w:rPr>
+                <w:rFonts w:ascii="Arial" w:eastAsia="Times New Roman" w:hAnsi="Arial" w:cs="Arial"/>
+                <w:color w:val="222222"/>
+                <w:sz w:val="19"/>
+                <w:szCs w:val="19"/>
+              </w:rPr>
+            </w:pPr>
+          </w:p>
+        </w:tc>
+      </w:tr>
+      <w:tr>
+        <w:trPr>
+          <w:trHeight w:val="240"/>
+        </w:trPr>
+        <w:tc>
+          <w:tcPr>
+            <w:tcW w:w="0" w:type="auto"/>
+            <w:tcBorders>
+              <w:top w:val="nil"/>
+            </w:tcBorders>
+            <w:shd w:val="clear" w:color="auto" w:fill="FFFFFF"/>
+            <w:vAlign w:val="center"/>
+            <w:hideMark/>
+          </w:tcPr>
+          <w:p>
+            <w:pPr>
+              <w:rPr>
+                <w:rFonts w:ascii="Arial" w:eastAsia="Times New Roman" w:hAnsi="Arial" w:cs="Arial"/>
+                <w:color w:val="222222"/>
+                <w:sz w:val="19"/>
+                <w:szCs w:val="19"/>
+              </w:rPr>
+            </w:pPr>
+            <w:r>
+              <w:rPr>
+                <w:rFonts w:ascii="Arial" w:eastAsia="Times New Roman" w:hAnsi="Arial" w:cs="Arial"/>
+                <w:color w:val="222222"/>
+                <w:sz w:val="19"/>
+                <w:szCs w:val="19"/>
+              </w:rPr>
+              <w:t>Charity</w:t>
+            </w:r>
+          </w:p>
+        </w:tc>
+        <w:tc>
+          <w:tcPr>
+            <w:tcW w:w="0" w:type="auto"/>
+            <w:tcBorders>
+              <w:top w:val="nil"/>
+              <w:left w:val="nil"/>
+            </w:tcBorders>
+            <w:shd w:val="clear" w:color="auto" w:fill="FFFFFF"/>
+            <w:vAlign w:val="center"/>
+            <w:hideMark/>
+          </w:tcPr>
+          <w:p>
+            <w:pPr>
+              <w:rPr>
+                <w:rFonts w:ascii="Arial" w:eastAsia="Times New Roman" w:hAnsi="Arial" w:cs="Arial"/>
+                <w:color w:val="222222"/>
+                <w:sz w:val="19"/>
+                <w:szCs w:val="19"/>
+              </w:rPr>
+            </w:pPr>
+            <w:r>
+              <w:rPr>
+                <w:rFonts w:ascii="Arial" w:eastAsia="Times New Roman" w:hAnsi="Arial" w:cs="Arial"/>
+                <w:color w:val="222222"/>
+                <w:sz w:val="19"/>
+                <w:szCs w:val="19"/>
+              </w:rPr>
+              <w:t> </w:t>
+            </w:r>
+          </w:p>
+        </w:tc>
+        <w:tc>
+          <w:tcPr>
+            <w:tcW w:w="0" w:type="auto"/>
+            <w:shd w:val="clear" w:color="auto" w:fill="FFFFFF"/>
+            <w:vAlign w:val="center"/>
+            <w:hideMark/>
+          </w:tcPr>
+          <w:p>
+            <w:pPr>
+              <w:rPr>
+                <w:rFonts w:ascii="Arial" w:eastAsia="Times New Roman" w:hAnsi="Arial" w:cs="Arial"/>
+                <w:color w:val="222222"/>
+                <w:sz w:val="19"/>
+                <w:szCs w:val="19"/>
+              </w:rPr>
+            </w:pPr>
+          </w:p>
+        </w:tc>
+        <w:tc>
+          <w:tcPr>
+            <w:tcW w:w="0" w:type="auto"/>
+            <w:shd w:val="clear" w:color="auto" w:fill="FFFFFF"/>
+            <w:vAlign w:val="center"/>
+            <w:hideMark/>
+          </w:tcPr>
+          <w:p>
+            <w:pPr>
+              <w:rPr>
+                <w:rFonts w:ascii="Arial" w:eastAsia="Times New Roman" w:hAnsi="Arial" w:cs="Arial"/>
+                <w:color w:val="222222"/>
+                <w:sz w:val="19"/>
+                <w:szCs w:val="19"/>
+              </w:rPr>
+            </w:pPr>
+          </w:p>
+        </w:tc>
+      </w:tr>
+      <w:tr>
+        <w:trPr>
+          <w:trHeight w:val="240"/>
+        </w:trPr>
+        <w:tc>
+          <w:tcPr>
+            <w:tcW w:w="0" w:type="auto"/>
+            <w:tcBorders>
+              <w:top w:val="nil"/>
+            </w:tcBorders>
+            <w:shd w:val="clear" w:color="auto" w:fill="FFFFFF"/>
+            <w:vAlign w:val="center"/>
+            <w:hideMark/>
+          </w:tcPr>
+          <w:p>
+            <w:pPr>
+              <w:rPr>
+                <w:rFonts w:ascii="Arial" w:eastAsia="Times New Roman" w:hAnsi="Arial" w:cs="Arial"/>
+                <w:color w:val="222222"/>
+                <w:sz w:val="19"/>
+                <w:szCs w:val="19"/>
+              </w:rPr>
+            </w:pPr>
+            <w:r>
+              <w:rPr>
+                <w:rFonts w:ascii="Arial" w:eastAsia="Times New Roman" w:hAnsi="Arial" w:cs="Arial"/>
+                <w:color w:val="222222"/>
+                <w:sz w:val="19"/>
+                <w:szCs w:val="19"/>
+              </w:rPr>
+              <w:t>Gas/electricity</w:t>
+            </w:r>
+          </w:p>
+        </w:tc>
+        <w:tc>
+          <w:tcPr>
+            <w:tcW w:w="0" w:type="auto"/>
+            <w:tcBorders>
+              <w:top w:val="nil"/>
+              <w:left w:val="nil"/>
+            </w:tcBorders>
+            <w:shd w:val="clear" w:color="auto" w:fill="FFFFFF"/>
+            <w:vAlign w:val="center"/>
+            <w:hideMark/>
+          </w:tcPr>
+          <w:p>
+            <w:pPr>
+              <w:rPr>
+                <w:rFonts w:ascii="Arial" w:eastAsia="Times New Roman" w:hAnsi="Arial" w:cs="Arial"/>
+                <w:color w:val="222222"/>
+                <w:sz w:val="19"/>
+                <w:szCs w:val="19"/>
+              </w:rPr>
+            </w:pPr>
+            <w:r>
+              <w:rPr>
+                <w:rFonts w:ascii="Arial" w:eastAsia="Times New Roman" w:hAnsi="Arial" w:cs="Arial"/>
+                <w:color w:val="222222"/>
+                <w:sz w:val="19"/>
+                <w:szCs w:val="19"/>
+              </w:rPr>
+              <w:t> </w:t>
+            </w:r>
+          </w:p>
+        </w:tc>
+        <w:tc>
+          <w:tcPr>
+            <w:tcW w:w="0" w:type="auto"/>
+            <w:shd w:val="clear" w:color="auto" w:fill="FFFFFF"/>
+            <w:vAlign w:val="center"/>
+            <w:hideMark/>
+          </w:tcPr>
+          <w:p>
+            <w:pPr>
+              <w:rPr>
+                <w:rFonts w:ascii="Arial" w:eastAsia="Times New Roman" w:hAnsi="Arial" w:cs="Arial"/>
+                <w:color w:val="222222"/>
+                <w:sz w:val="19"/>
+                <w:szCs w:val="19"/>
+              </w:rPr>
+            </w:pPr>
+          </w:p>
+        </w:tc>
+        <w:tc>
+          <w:tcPr>
+            <w:tcW w:w="0" w:type="auto"/>
+            <w:shd w:val="clear" w:color="auto" w:fill="FFFFFF"/>
+            <w:vAlign w:val="center"/>
+            <w:hideMark/>
+          </w:tcPr>
+          <w:p>
+            <w:pPr>
+              <w:rPr>
+                <w:rFonts w:ascii="Arial" w:eastAsia="Times New Roman" w:hAnsi="Arial" w:cs="Arial"/>
+                <w:color w:val="222222"/>
+                <w:sz w:val="19"/>
+                <w:szCs w:val="19"/>
+              </w:rPr>
+            </w:pPr>
+          </w:p>
+        </w:tc>
+      </w:tr>
+      <w:tr>
+        <w:trPr>
+          <w:trHeight w:val="240"/>
+        </w:trPr>
+        <w:tc>
+          <w:tcPr>
+            <w:tcW w:w="0" w:type="auto"/>
+            <w:tcBorders>
+              <w:top w:val="nil"/>
+            </w:tcBorders>
+            <w:shd w:val="clear" w:color="auto" w:fill="FFFFFF"/>
+            <w:vAlign w:val="center"/>
+            <w:hideMark/>
+          </w:tcPr>
+          <w:p>
+            <w:pPr>
+              <w:rPr>
+                <w:rFonts w:ascii="Arial" w:eastAsia="Times New Roman" w:hAnsi="Arial" w:cs="Arial"/>
+                <w:color w:val="222222"/>
+                <w:sz w:val="19"/>
+                <w:szCs w:val="19"/>
+              </w:rPr>
+            </w:pPr>
+            <w:r>
+              <w:rPr>
+                <w:rFonts w:ascii="Arial" w:eastAsia="Times New Roman" w:hAnsi="Arial" w:cs="Arial"/>
+                <w:color w:val="222222"/>
+                <w:sz w:val="19"/>
+                <w:szCs w:val="19"/>
+              </w:rPr>
+              <w:t>Telephone</w:t>
+            </w:r>
+          </w:p>
+        </w:tc>
+        <w:tc>
+          <w:tcPr>
+            <w:tcW w:w="0" w:type="auto"/>
+            <w:tcBorders>
+              <w:top w:val="nil"/>
+              <w:left w:val="nil"/>
+            </w:tcBorders>
+            <w:shd w:val="clear" w:color="auto" w:fill="FFFFFF"/>
+            <w:vAlign w:val="center"/>
+            <w:hideMark/>
+          </w:tcPr>
+          <w:p>
+            <w:pPr>
+              <w:rPr>
+                <w:rFonts w:ascii="Arial" w:eastAsia="Times New Roman" w:hAnsi="Arial" w:cs="Arial"/>
+                <w:color w:val="222222"/>
+                <w:sz w:val="19"/>
+                <w:szCs w:val="19"/>
+              </w:rPr>
+            </w:pPr>
+            <w:r>
+              <w:rPr>
+                <w:rFonts w:ascii="Arial" w:eastAsia="Times New Roman" w:hAnsi="Arial" w:cs="Arial"/>
+                <w:color w:val="222222"/>
+                <w:sz w:val="19"/>
+                <w:szCs w:val="19"/>
+              </w:rPr>
+              <w:t> </w:t>
+            </w:r>
+          </w:p>
+        </w:tc>
+        <w:tc>
+          <w:tcPr>
+            <w:tcW w:w="0" w:type="auto"/>
+            <w:shd w:val="clear" w:color="auto" w:fill="FFFFFF"/>
+            <w:vAlign w:val="center"/>
+            <w:hideMark/>
+          </w:tcPr>
+          <w:p>
+            <w:pPr>
+              <w:rPr>
+                <w:rFonts w:ascii="Arial" w:eastAsia="Times New Roman" w:hAnsi="Arial" w:cs="Arial"/>
+                <w:color w:val="222222"/>
+                <w:sz w:val="19"/>
+                <w:szCs w:val="19"/>
+              </w:rPr>
+            </w:pPr>
+          </w:p>
+        </w:tc>
+        <w:tc>
+          <w:tcPr>
+            <w:tcW w:w="0" w:type="auto"/>
+            <w:shd w:val="clear" w:color="auto" w:fill="FFFFFF"/>
+            <w:vAlign w:val="center"/>
+            <w:hideMark/>
+          </w:tcPr>
+          <w:p>
+            <w:pPr>
+              <w:rPr>
+                <w:rFonts w:ascii="Arial" w:eastAsia="Times New Roman" w:hAnsi="Arial" w:cs="Arial"/>
+                <w:color w:val="222222"/>
+                <w:sz w:val="19"/>
+                <w:szCs w:val="19"/>
+              </w:rPr>
+            </w:pPr>
+          </w:p>
+        </w:tc>
+      </w:tr>
+      <w:tr>
+        <w:trPr>
+          <w:trHeight w:val="240"/>
+        </w:trPr>
+        <w:tc>
+          <w:tcPr>
+            <w:tcW w:w="0" w:type="auto"/>
+            <w:tcBorders>
+              <w:top w:val="nil"/>
+            </w:tcBorders>
+            <w:shd w:val="clear" w:color="auto" w:fill="FFFFFF"/>
+            <w:vAlign w:val="center"/>
+            <w:hideMark/>
+          </w:tcPr>
+          <w:p>
+            <w:pPr>
+              <w:rPr>
+                <w:rFonts w:ascii="Arial" w:eastAsia="Times New Roman" w:hAnsi="Arial" w:cs="Arial"/>
+                <w:color w:val="222222"/>
+                <w:sz w:val="19"/>
+                <w:szCs w:val="19"/>
+              </w:rPr>
+            </w:pPr>
+            <w:r>
+              <w:rPr>
+                <w:rFonts w:ascii="Arial" w:eastAsia="Times New Roman" w:hAnsi="Arial" w:cs="Arial"/>
+                <w:color w:val="222222"/>
+                <w:sz w:val="19"/>
+                <w:szCs w:val="19"/>
+              </w:rPr>
+              <w:t>Cable</w:t>
+            </w:r>
+          </w:p>
+        </w:tc>
+        <w:tc>
+          <w:tcPr>
+            <w:tcW w:w="0" w:type="auto"/>
+            <w:tcBorders>
+              <w:top w:val="nil"/>
+              <w:left w:val="nil"/>
+            </w:tcBorders>
+            <w:shd w:val="clear" w:color="auto" w:fill="FFFFFF"/>
+            <w:vAlign w:val="center"/>
+            <w:hideMark/>
+          </w:tcPr>
+          <w:p>
+            <w:pPr>
+              <w:rPr>
+                <w:rFonts w:ascii="Arial" w:eastAsia="Times New Roman" w:hAnsi="Arial" w:cs="Arial"/>
+                <w:color w:val="222222"/>
+                <w:sz w:val="19"/>
+                <w:szCs w:val="19"/>
+              </w:rPr>
+            </w:pPr>
+            <w:r>
+              <w:rPr>
+                <w:rFonts w:ascii="Arial" w:eastAsia="Times New Roman" w:hAnsi="Arial" w:cs="Arial"/>
+                <w:color w:val="222222"/>
+                <w:sz w:val="19"/>
+                <w:szCs w:val="19"/>
+              </w:rPr>
+              <w:t> </w:t>
+            </w:r>
+          </w:p>
+        </w:tc>
+        <w:tc>
+          <w:tcPr>
+            <w:tcW w:w="0" w:type="auto"/>
+            <w:shd w:val="clear" w:color="auto" w:fill="FFFFFF"/>
+            <w:vAlign w:val="center"/>
+            <w:hideMark/>
+          </w:tcPr>
+          <w:p>
+            <w:pPr>
+              <w:rPr>
+                <w:rFonts w:ascii="Arial" w:eastAsia="Times New Roman" w:hAnsi="Arial" w:cs="Arial"/>
+                <w:color w:val="222222"/>
+                <w:sz w:val="19"/>
+                <w:szCs w:val="19"/>
+              </w:rPr>
+            </w:pPr>
+          </w:p>
+        </w:tc>
+        <w:tc>
+          <w:tcPr>
+            <w:tcW w:w="0" w:type="auto"/>
+            <w:shd w:val="clear" w:color="auto" w:fill="FFFFFF"/>
+            <w:vAlign w:val="center"/>
+            <w:hideMark/>
+          </w:tcPr>
+          <w:p>
+            <w:pPr>
+              <w:rPr>
+                <w:rFonts w:ascii="Arial" w:eastAsia="Times New Roman" w:hAnsi="Arial" w:cs="Arial"/>
+                <w:color w:val="222222"/>
+                <w:sz w:val="19"/>
+                <w:szCs w:val="19"/>
+              </w:rPr>
+            </w:pPr>
+          </w:p>
+        </w:tc>
+      </w:tr>
+      <w:tr>
+        <w:trPr>
+          <w:trHeight w:val="240"/>
+        </w:trPr>
+        <w:tc>
+          <w:tcPr>
+            <w:tcW w:w="0" w:type="auto"/>
+            <w:tcBorders>
+              <w:top w:val="nil"/>
+            </w:tcBorders>
+            <w:shd w:val="clear" w:color="auto" w:fill="FFFFFF"/>
+            <w:vAlign w:val="center"/>
+            <w:hideMark/>
+          </w:tcPr>
+          <w:p>
+            <w:pPr>
+              <w:rPr>
+                <w:rFonts w:ascii="Arial" w:eastAsia="Times New Roman" w:hAnsi="Arial" w:cs="Arial"/>
+                <w:color w:val="222222"/>
+                <w:sz w:val="19"/>
+                <w:szCs w:val="19"/>
+              </w:rPr>
+            </w:pPr>
+            <w:r>
+              <w:rPr>
+                <w:rFonts w:ascii="Arial" w:eastAsia="Times New Roman" w:hAnsi="Arial" w:cs="Arial"/>
+                <w:color w:val="222222"/>
+                <w:sz w:val="19"/>
+                <w:szCs w:val="19"/>
+              </w:rPr>
+              <w:t>Internet</w:t>
+            </w:r>
+          </w:p>
+        </w:tc>
+        <w:tc>
+          <w:tcPr>
+            <w:tcW w:w="0" w:type="auto"/>
+            <w:tcBorders>
+              <w:top w:val="nil"/>
+              <w:left w:val="nil"/>
+            </w:tcBorders>
+            <w:shd w:val="clear" w:color="auto" w:fill="FFFFFF"/>
+            <w:vAlign w:val="center"/>
+            <w:hideMark/>
+          </w:tcPr>
+          <w:p>
+            <w:pPr>
+              <w:rPr>
+                <w:rFonts w:ascii="Arial" w:eastAsia="Times New Roman" w:hAnsi="Arial" w:cs="Arial"/>
+                <w:color w:val="222222"/>
+                <w:sz w:val="19"/>
+                <w:szCs w:val="19"/>
+              </w:rPr>
+            </w:pPr>
+            <w:r>
+              <w:rPr>
+                <w:rFonts w:ascii="Arial" w:eastAsia="Times New Roman" w:hAnsi="Arial" w:cs="Arial"/>
+                <w:color w:val="222222"/>
+                <w:sz w:val="19"/>
+                <w:szCs w:val="19"/>
+              </w:rPr>
+              <w:t> </w:t>
+            </w:r>
+          </w:p>
+        </w:tc>
+        <w:tc>
+          <w:tcPr>
+            <w:tcW w:w="0" w:type="auto"/>
+            <w:shd w:val="clear" w:color="auto" w:fill="FFFFFF"/>
+            <w:vAlign w:val="center"/>
+            <w:hideMark/>
+          </w:tcPr>
+          <w:p>
+            <w:pPr>
+              <w:rPr>
+                <w:rFonts w:ascii="Arial" w:eastAsia="Times New Roman" w:hAnsi="Arial" w:cs="Arial"/>
+                <w:color w:val="222222"/>
+                <w:sz w:val="19"/>
+                <w:szCs w:val="19"/>
+              </w:rPr>
+            </w:pPr>
+          </w:p>
+        </w:tc>
+        <w:tc>
+          <w:tcPr>
+            <w:tcW w:w="0" w:type="auto"/>
+            <w:shd w:val="clear" w:color="auto" w:fill="FFFFFF"/>
+            <w:vAlign w:val="center"/>
+            <w:hideMark/>
+          </w:tcPr>
+          <w:p>
+            <w:pPr>
+              <w:rPr>
+                <w:rFonts w:ascii="Arial" w:eastAsia="Times New Roman" w:hAnsi="Arial" w:cs="Arial"/>
+                <w:color w:val="222222"/>
+                <w:sz w:val="19"/>
+                <w:szCs w:val="19"/>
+              </w:rPr>
+            </w:pPr>
+          </w:p>
+        </w:tc>
+      </w:tr>
+      <w:tr>
+        <w:trPr>
+          <w:trHeight w:val="240"/>
+        </w:trPr>
+        <w:tc>
+          <w:tcPr>
+            <w:tcW w:w="0" w:type="auto"/>
+            <w:tcBorders>
+              <w:top w:val="nil"/>
+            </w:tcBorders>
+            <w:shd w:val="clear" w:color="auto" w:fill="FFFFFF"/>
+            <w:vAlign w:val="center"/>
+            <w:hideMark/>
+          </w:tcPr>
+          <w:p>
+            <w:pPr>
+              <w:rPr>
+                <w:rFonts w:ascii="Arial" w:eastAsia="Times New Roman" w:hAnsi="Arial" w:cs="Arial"/>
+                <w:color w:val="222222"/>
+                <w:sz w:val="19"/>
+                <w:szCs w:val="19"/>
+              </w:rPr>
+            </w:pPr>
+            <w:r>
+              <w:rPr>
+                <w:rFonts w:ascii="Arial" w:eastAsia="Times New Roman" w:hAnsi="Arial" w:cs="Arial"/>
+                <w:color w:val="222222"/>
+                <w:sz w:val="19"/>
+                <w:szCs w:val="19"/>
+              </w:rPr>
+              <w:t>Food</w:t>
+            </w:r>
+          </w:p>
+        </w:tc>
+        <w:tc>
+          <w:tcPr>
+            <w:tcW w:w="0" w:type="auto"/>
+            <w:tcBorders>
+              <w:top w:val="nil"/>
+              <w:left w:val="nil"/>
+            </w:tcBorders>
+            <w:shd w:val="clear" w:color="auto" w:fill="FFFFFF"/>
+            <w:vAlign w:val="center"/>
+            <w:hideMark/>
+          </w:tcPr>
+          <w:p>
+            <w:pPr>
+              <w:rPr>
+                <w:rFonts w:ascii="Arial" w:eastAsia="Times New Roman" w:hAnsi="Arial" w:cs="Arial"/>
+                <w:color w:val="222222"/>
+                <w:sz w:val="19"/>
+                <w:szCs w:val="19"/>
+              </w:rPr>
+            </w:pPr>
+            <w:r>
+              <w:rPr>
+                <w:rFonts w:ascii="Arial" w:eastAsia="Times New Roman" w:hAnsi="Arial" w:cs="Arial"/>
+                <w:color w:val="222222"/>
+                <w:sz w:val="19"/>
+                <w:szCs w:val="19"/>
+              </w:rPr>
+              <w:t> </w:t>
+            </w:r>
+          </w:p>
+        </w:tc>
+        <w:tc>
+          <w:tcPr>
+            <w:tcW w:w="0" w:type="auto"/>
+            <w:shd w:val="clear" w:color="auto" w:fill="FFFFFF"/>
+            <w:vAlign w:val="center"/>
+            <w:hideMark/>
+          </w:tcPr>
+          <w:p>
+            <w:pPr>
+              <w:rPr>
+                <w:rFonts w:ascii="Arial" w:eastAsia="Times New Roman" w:hAnsi="Arial" w:cs="Arial"/>
+                <w:color w:val="222222"/>
+                <w:sz w:val="19"/>
+                <w:szCs w:val="19"/>
+              </w:rPr>
+            </w:pPr>
+          </w:p>
+        </w:tc>
+        <w:tc>
+          <w:tcPr>
+            <w:tcW w:w="0" w:type="auto"/>
+            <w:shd w:val="clear" w:color="auto" w:fill="FFFFFF"/>
+            <w:vAlign w:val="center"/>
+            <w:hideMark/>
+          </w:tcPr>
+          <w:p>
+            <w:pPr>
+              <w:rPr>
+                <w:rFonts w:ascii="Arial" w:eastAsia="Times New Roman" w:hAnsi="Arial" w:cs="Arial"/>
+                <w:color w:val="222222"/>
+                <w:sz w:val="19"/>
+                <w:szCs w:val="19"/>
+              </w:rPr>
+            </w:pPr>
+          </w:p>
+        </w:tc>
+      </w:tr>
+      <w:tr>
+        <w:trPr>
+          <w:trHeight w:val="240"/>
+        </w:trPr>
+        <w:tc>
+          <w:tcPr>
+            <w:tcW w:w="0" w:type="auto"/>
+            <w:tcBorders>
+              <w:top w:val="nil"/>
+            </w:tcBorders>
+            <w:shd w:val="clear" w:color="auto" w:fill="FFFFFF"/>
+            <w:vAlign w:val="center"/>
+            <w:hideMark/>
+          </w:tcPr>
+          <w:p>
+            <w:pPr>
+              <w:rPr>
+                <w:rFonts w:ascii="Arial" w:eastAsia="Times New Roman" w:hAnsi="Arial" w:cs="Arial"/>
+                <w:color w:val="222222"/>
+                <w:sz w:val="19"/>
+                <w:szCs w:val="19"/>
+              </w:rPr>
+            </w:pPr>
+            <w:r>
+              <w:rPr>
+                <w:rFonts w:ascii="Arial" w:eastAsia="Times New Roman" w:hAnsi="Arial" w:cs="Arial"/>
+                <w:color w:val="222222"/>
+                <w:sz w:val="19"/>
+                <w:szCs w:val="19"/>
+              </w:rPr>
+              <w:t>Gas/electricity</w:t>
+            </w:r>
+          </w:p>
+        </w:tc>
+        <w:tc>
+          <w:tcPr>
+            <w:tcW w:w="0" w:type="auto"/>
+            <w:tcBorders>
+              <w:top w:val="nil"/>
+              <w:left w:val="nil"/>
+            </w:tcBorders>
+            <w:shd w:val="clear" w:color="auto" w:fill="FFFFFF"/>
+            <w:vAlign w:val="center"/>
+            <w:hideMark/>
+          </w:tcPr>
+          <w:p>
+            <w:pPr>
+              <w:rPr>
+                <w:rFonts w:ascii="Arial" w:eastAsia="Times New Roman" w:hAnsi="Arial" w:cs="Arial"/>
+                <w:color w:val="222222"/>
+                <w:sz w:val="19"/>
+                <w:szCs w:val="19"/>
+              </w:rPr>
+            </w:pPr>
+            <w:r>
+              <w:rPr>
+                <w:rFonts w:ascii="Arial" w:eastAsia="Times New Roman" w:hAnsi="Arial" w:cs="Arial"/>
+                <w:color w:val="222222"/>
+                <w:sz w:val="19"/>
+                <w:szCs w:val="19"/>
+              </w:rPr>
+              <w:t> </w:t>
+            </w:r>
+          </w:p>
+        </w:tc>
+        <w:tc>
+          <w:tcPr>
+            <w:tcW w:w="0" w:type="auto"/>
+            <w:shd w:val="clear" w:color="auto" w:fill="FFFFFF"/>
+            <w:vAlign w:val="center"/>
+            <w:hideMark/>
+          </w:tcPr>
+          <w:p>
+            <w:pPr>
+              <w:rPr>
+                <w:rFonts w:ascii="Arial" w:eastAsia="Times New Roman" w:hAnsi="Arial" w:cs="Arial"/>
+                <w:color w:val="222222"/>
+                <w:sz w:val="19"/>
+                <w:szCs w:val="19"/>
+              </w:rPr>
+            </w:pPr>
+          </w:p>
+        </w:tc>
+        <w:tc>
+          <w:tcPr>
+            <w:tcW w:w="0" w:type="auto"/>
+            <w:shd w:val="clear" w:color="auto" w:fill="FFFFFF"/>
+            <w:vAlign w:val="center"/>
+            <w:hideMark/>
+          </w:tcPr>
+          <w:p>
+            <w:pPr>
+              <w:rPr>
+                <w:rFonts w:ascii="Arial" w:eastAsia="Times New Roman" w:hAnsi="Arial" w:cs="Arial"/>
+                <w:color w:val="222222"/>
+                <w:sz w:val="19"/>
+                <w:szCs w:val="19"/>
+              </w:rPr>
+            </w:pPr>
+          </w:p>
+        </w:tc>
+      </w:tr>
+      <w:tr>
+        <w:trPr>
+          <w:trHeight w:val="240"/>
+        </w:trPr>
+        <w:tc>
+          <w:tcPr>
+            <w:tcW w:w="0" w:type="auto"/>
+            <w:tcBorders>
+              <w:top w:val="nil"/>
+            </w:tcBorders>
+            <w:shd w:val="clear" w:color="auto" w:fill="FFFFFF"/>
+            <w:vAlign w:val="center"/>
+            <w:hideMark/>
+          </w:tcPr>
+          <w:p>
+            <w:pPr>
+              <w:rPr>
+                <w:rFonts w:ascii="Arial" w:eastAsia="Times New Roman" w:hAnsi="Arial" w:cs="Arial"/>
+                <w:color w:val="222222"/>
+                <w:sz w:val="19"/>
+                <w:szCs w:val="19"/>
+              </w:rPr>
+            </w:pPr>
+            <w:r>
+              <w:rPr>
+                <w:rFonts w:ascii="Arial" w:eastAsia="Times New Roman" w:hAnsi="Arial" w:cs="Arial"/>
+                <w:color w:val="222222"/>
+                <w:sz w:val="19"/>
+                <w:szCs w:val="19"/>
+              </w:rPr>
+              <w:t>Pet supplies</w:t>
+            </w:r>
+          </w:p>
+        </w:tc>
+        <w:tc>
+          <w:tcPr>
+            <w:tcW w:w="0" w:type="auto"/>
+            <w:tcBorders>
+              <w:top w:val="nil"/>
+              <w:left w:val="nil"/>
+            </w:tcBorders>
+            <w:shd w:val="clear" w:color="auto" w:fill="FFFFFF"/>
+            <w:vAlign w:val="center"/>
+            <w:hideMark/>
+          </w:tcPr>
+          <w:p>
+            <w:pPr>
+              <w:rPr>
+                <w:rFonts w:ascii="Arial" w:eastAsia="Times New Roman" w:hAnsi="Arial" w:cs="Arial"/>
+                <w:color w:val="222222"/>
+                <w:sz w:val="19"/>
+                <w:szCs w:val="19"/>
+              </w:rPr>
+            </w:pPr>
+            <w:r>
+              <w:rPr>
+                <w:rFonts w:ascii="Arial" w:eastAsia="Times New Roman" w:hAnsi="Arial" w:cs="Arial"/>
+                <w:color w:val="222222"/>
+                <w:sz w:val="19"/>
+                <w:szCs w:val="19"/>
+              </w:rPr>
+              <w:t> </w:t>
+            </w:r>
+          </w:p>
+        </w:tc>
+        <w:tc>
+          <w:tcPr>
+            <w:tcW w:w="0" w:type="auto"/>
+            <w:shd w:val="clear" w:color="auto" w:fill="FFFFFF"/>
+            <w:vAlign w:val="center"/>
+            <w:hideMark/>
+          </w:tcPr>
+          <w:p>
+            <w:pPr>
+              <w:rPr>
+                <w:rFonts w:ascii="Arial" w:eastAsia="Times New Roman" w:hAnsi="Arial" w:cs="Arial"/>
+                <w:color w:val="222222"/>
+                <w:sz w:val="19"/>
+                <w:szCs w:val="19"/>
+              </w:rPr>
+            </w:pPr>
+          </w:p>
+        </w:tc>
+        <w:tc>
+          <w:tcPr>
+            <w:tcW w:w="0" w:type="auto"/>
+            <w:shd w:val="clear" w:color="auto" w:fill="FFFFFF"/>
+            <w:vAlign w:val="center"/>
+            <w:hideMark/>
+          </w:tcPr>
+          <w:p>
+            <w:pPr>
+              <w:rPr>
+                <w:rFonts w:ascii="Arial" w:eastAsia="Times New Roman" w:hAnsi="Arial" w:cs="Arial"/>
+                <w:color w:val="222222"/>
+                <w:sz w:val="19"/>
+                <w:szCs w:val="19"/>
+              </w:rPr>
+            </w:pPr>
+          </w:p>
+        </w:tc>
+      </w:tr>
+      <w:tr>
+        <w:trPr>
+          <w:trHeight w:val="240"/>
+        </w:trPr>
+        <w:tc>
+          <w:tcPr>
+            <w:tcW w:w="0" w:type="auto"/>
+            <w:tcBorders>
+              <w:top w:val="nil"/>
+            </w:tcBorders>
+            <w:shd w:val="clear" w:color="auto" w:fill="FFFFFF"/>
+            <w:vAlign w:val="center"/>
+            <w:hideMark/>
+          </w:tcPr>
+          <w:p>
+            <w:pPr>
+              <w:rPr>
+                <w:rFonts w:ascii="Arial" w:eastAsia="Times New Roman" w:hAnsi="Arial" w:cs="Arial"/>
+                <w:color w:val="222222"/>
+                <w:sz w:val="19"/>
+                <w:szCs w:val="19"/>
+              </w:rPr>
+            </w:pPr>
+            <w:r>
+              <w:rPr>
+                <w:rFonts w:ascii="Arial" w:eastAsia="Times New Roman" w:hAnsi="Arial" w:cs="Arial"/>
+                <w:color w:val="222222"/>
+                <w:sz w:val="19"/>
+                <w:szCs w:val="19"/>
+              </w:rPr>
+              <w:t>Healthcare</w:t>
+            </w:r>
+          </w:p>
+        </w:tc>
+        <w:tc>
+          <w:tcPr>
+            <w:tcW w:w="0" w:type="auto"/>
+            <w:tcBorders>
+              <w:top w:val="nil"/>
+              <w:left w:val="nil"/>
+            </w:tcBorders>
+            <w:shd w:val="clear" w:color="auto" w:fill="FFFFFF"/>
+            <w:vAlign w:val="center"/>
+            <w:hideMark/>
+          </w:tcPr>
+          <w:p>
+            <w:pPr>
+              <w:rPr>
+                <w:rFonts w:ascii="Arial" w:eastAsia="Times New Roman" w:hAnsi="Arial" w:cs="Arial"/>
+                <w:color w:val="222222"/>
+                <w:sz w:val="19"/>
+                <w:szCs w:val="19"/>
+              </w:rPr>
+            </w:pPr>
+            <w:r>
+              <w:rPr>
+                <w:rFonts w:ascii="Arial" w:eastAsia="Times New Roman" w:hAnsi="Arial" w:cs="Arial"/>
+                <w:color w:val="222222"/>
+                <w:sz w:val="19"/>
+                <w:szCs w:val="19"/>
+              </w:rPr>
+              <w:t> </w:t>
+            </w:r>
+          </w:p>
+        </w:tc>
+        <w:tc>
+          <w:tcPr>
+            <w:tcW w:w="0" w:type="auto"/>
+            <w:shd w:val="clear" w:color="auto" w:fill="FFFFFF"/>
+            <w:vAlign w:val="center"/>
+            <w:hideMark/>
+          </w:tcPr>
+          <w:p>
+            <w:pPr>
+              <w:rPr>
+                <w:rFonts w:ascii="Arial" w:eastAsia="Times New Roman" w:hAnsi="Arial" w:cs="Arial"/>
+                <w:color w:val="222222"/>
+                <w:sz w:val="19"/>
+                <w:szCs w:val="19"/>
+              </w:rPr>
+            </w:pPr>
+          </w:p>
+        </w:tc>
+        <w:tc>
+          <w:tcPr>
+            <w:tcW w:w="0" w:type="auto"/>
+            <w:shd w:val="clear" w:color="auto" w:fill="FFFFFF"/>
+            <w:vAlign w:val="center"/>
+            <w:hideMark/>
+          </w:tcPr>
+          <w:p>
+            <w:pPr>
+              <w:rPr>
+                <w:rFonts w:ascii="Arial" w:eastAsia="Times New Roman" w:hAnsi="Arial" w:cs="Arial"/>
+                <w:color w:val="222222"/>
+                <w:sz w:val="19"/>
+                <w:szCs w:val="19"/>
+              </w:rPr>
+            </w:pPr>
+          </w:p>
+        </w:tc>
+      </w:tr>
+      <w:tr>
+        <w:trPr>
+          <w:trHeight w:val="240"/>
+        </w:trPr>
+        <w:tc>
+          <w:tcPr>
+            <w:tcW w:w="0" w:type="auto"/>
+            <w:tcBorders>
+              <w:top w:val="nil"/>
+            </w:tcBorders>
+            <w:shd w:val="clear" w:color="auto" w:fill="FFFFFF"/>
+            <w:vAlign w:val="center"/>
+            <w:hideMark/>
+          </w:tcPr>
+          <w:p>
+            <w:pPr>
+              <w:rPr>
+                <w:rFonts w:ascii="Arial" w:eastAsia="Times New Roman" w:hAnsi="Arial" w:cs="Arial"/>
+                <w:color w:val="222222"/>
+                <w:sz w:val="19"/>
+                <w:szCs w:val="19"/>
+              </w:rPr>
+            </w:pPr>
+            <w:r>
+              <w:rPr>
+                <w:rFonts w:ascii="Arial" w:eastAsia="Times New Roman" w:hAnsi="Arial" w:cs="Arial"/>
+                <w:color w:val="222222"/>
+                <w:sz w:val="19"/>
+                <w:szCs w:val="19"/>
+              </w:rPr>
+              <w:t>Entertainment</w:t>
+            </w:r>
+          </w:p>
+        </w:tc>
+        <w:tc>
+          <w:tcPr>
+            <w:tcW w:w="0" w:type="auto"/>
+            <w:tcBorders>
+              <w:top w:val="nil"/>
+              <w:left w:val="nil"/>
+            </w:tcBorders>
+            <w:shd w:val="clear" w:color="auto" w:fill="FFFFFF"/>
+            <w:vAlign w:val="center"/>
+            <w:hideMark/>
+          </w:tcPr>
+          <w:p>
+            <w:pPr>
+              <w:rPr>
+                <w:rFonts w:ascii="Arial" w:eastAsia="Times New Roman" w:hAnsi="Arial" w:cs="Arial"/>
+                <w:color w:val="222222"/>
+                <w:sz w:val="19"/>
+                <w:szCs w:val="19"/>
+              </w:rPr>
+            </w:pPr>
+            <w:r>
+              <w:rPr>
+                <w:rFonts w:ascii="Arial" w:eastAsia="Times New Roman" w:hAnsi="Arial" w:cs="Arial"/>
+                <w:color w:val="222222"/>
+                <w:sz w:val="19"/>
+                <w:szCs w:val="19"/>
+              </w:rPr>
+              <w:t> </w:t>
+            </w:r>
+          </w:p>
+        </w:tc>
+        <w:tc>
+          <w:tcPr>
+            <w:tcW w:w="0" w:type="auto"/>
+            <w:shd w:val="clear" w:color="auto" w:fill="FFFFFF"/>
+            <w:vAlign w:val="center"/>
+            <w:hideMark/>
+          </w:tcPr>
+          <w:p>
+            <w:pPr>
+              <w:rPr>
+                <w:rFonts w:ascii="Arial" w:eastAsia="Times New Roman" w:hAnsi="Arial" w:cs="Arial"/>
+                <w:color w:val="222222"/>
+                <w:sz w:val="19"/>
+                <w:szCs w:val="19"/>
+              </w:rPr>
+            </w:pPr>
+          </w:p>
+        </w:tc>
+        <w:tc>
+          <w:tcPr>
+            <w:tcW w:w="0" w:type="auto"/>
+            <w:shd w:val="clear" w:color="auto" w:fill="FFFFFF"/>
+            <w:vAlign w:val="center"/>
+            <w:hideMark/>
+          </w:tcPr>
+          <w:p>
+            <w:pPr>
+              <w:rPr>
+                <w:rFonts w:ascii="Arial" w:eastAsia="Times New Roman" w:hAnsi="Arial" w:cs="Arial"/>
+                <w:color w:val="222222"/>
+                <w:sz w:val="19"/>
+                <w:szCs w:val="19"/>
+              </w:rPr>
+            </w:pPr>
+          </w:p>
+        </w:tc>
+      </w:tr>
+      <w:tr>
+        <w:trPr>
+          <w:trHeight w:val="240"/>
+        </w:trPr>
+        <w:tc>
+          <w:tcPr>
+            <w:tcW w:w="0" w:type="auto"/>
+            <w:tcBorders>
+              <w:top w:val="nil"/>
+            </w:tcBorders>
+            <w:shd w:val="clear" w:color="auto" w:fill="FFFFFF"/>
+            <w:vAlign w:val="center"/>
+            <w:hideMark/>
+          </w:tcPr>
+          <w:p>
+            <w:pPr>
+              <w:rPr>
+                <w:rFonts w:ascii="Arial" w:eastAsia="Times New Roman" w:hAnsi="Arial" w:cs="Arial"/>
+                <w:color w:val="222222"/>
+                <w:sz w:val="19"/>
+                <w:szCs w:val="19"/>
+              </w:rPr>
+            </w:pPr>
+            <w:r>
+              <w:rPr>
+                <w:rFonts w:ascii="Arial" w:eastAsia="Times New Roman" w:hAnsi="Arial" w:cs="Arial"/>
+                <w:color w:val="222222"/>
+                <w:sz w:val="19"/>
+                <w:szCs w:val="19"/>
+              </w:rPr>
+              <w:t>Gifts</w:t>
+            </w:r>
+          </w:p>
+        </w:tc>
+        <w:tc>
+          <w:tcPr>
+            <w:tcW w:w="0" w:type="auto"/>
+            <w:tcBorders>
+              <w:top w:val="nil"/>
+              <w:left w:val="nil"/>
+            </w:tcBorders>
+            <w:shd w:val="clear" w:color="auto" w:fill="FFFFFF"/>
+            <w:vAlign w:val="center"/>
+            <w:hideMark/>
+          </w:tcPr>
+          <w:p>
+            <w:pPr>
+              <w:rPr>
+                <w:rFonts w:ascii="Arial" w:eastAsia="Times New Roman" w:hAnsi="Arial" w:cs="Arial"/>
+                <w:color w:val="222222"/>
+                <w:sz w:val="19"/>
+                <w:szCs w:val="19"/>
+              </w:rPr>
+            </w:pPr>
+            <w:r>
+              <w:rPr>
+                <w:rFonts w:ascii="Arial" w:eastAsia="Times New Roman" w:hAnsi="Arial" w:cs="Arial"/>
+                <w:color w:val="222222"/>
+                <w:sz w:val="19"/>
+                <w:szCs w:val="19"/>
+              </w:rPr>
+              <w:t> </w:t>
+            </w:r>
+          </w:p>
+        </w:tc>
+        <w:tc>
+          <w:tcPr>
+            <w:tcW w:w="0" w:type="auto"/>
+            <w:shd w:val="clear" w:color="auto" w:fill="FFFFFF"/>
+            <w:vAlign w:val="center"/>
+            <w:hideMark/>
+          </w:tcPr>
+          <w:p>
+            <w:pPr>
+              <w:rPr>
+                <w:rFonts w:ascii="Arial" w:eastAsia="Times New Roman" w:hAnsi="Arial" w:cs="Arial"/>
+                <w:color w:val="222222"/>
+                <w:sz w:val="19"/>
+                <w:szCs w:val="19"/>
+              </w:rPr>
+            </w:pPr>
+          </w:p>
+        </w:tc>
+        <w:tc>
+          <w:tcPr>
+            <w:tcW w:w="0" w:type="auto"/>
+            <w:shd w:val="clear" w:color="auto" w:fill="FFFFFF"/>
+            <w:vAlign w:val="center"/>
+            <w:hideMark/>
+          </w:tcPr>
+          <w:p>
+            <w:pPr>
+              <w:rPr>
+                <w:rFonts w:ascii="Arial" w:eastAsia="Times New Roman" w:hAnsi="Arial" w:cs="Arial"/>
+                <w:color w:val="222222"/>
+                <w:sz w:val="19"/>
+                <w:szCs w:val="19"/>
+              </w:rPr>
+            </w:pPr>
+          </w:p>
+        </w:tc>
+      </w:tr>
+      <w:tr>
+        <w:trPr>
+          <w:trHeight w:val="240"/>
+        </w:trPr>
+        <w:tc>
+          <w:tcPr>
+            <w:tcW w:w="0" w:type="auto"/>
+            <w:tcBorders>
+              <w:top w:val="nil"/>
+            </w:tcBorders>
+            <w:shd w:val="clear" w:color="auto" w:fill="FFFFFF"/>
+            <w:vAlign w:val="center"/>
+            <w:hideMark/>
+          </w:tcPr>
+          <w:p>
+            <w:pPr>
+              <w:rPr>
+                <w:rFonts w:ascii="Arial" w:eastAsia="Times New Roman" w:hAnsi="Arial" w:cs="Arial"/>
+                <w:color w:val="222222"/>
+                <w:sz w:val="19"/>
+                <w:szCs w:val="19"/>
+              </w:rPr>
+            </w:pPr>
+            <w:r>
+              <w:rPr>
+                <w:rFonts w:ascii="Arial" w:eastAsia="Times New Roman" w:hAnsi="Arial" w:cs="Arial"/>
+                <w:color w:val="222222"/>
+                <w:sz w:val="19"/>
+                <w:szCs w:val="19"/>
+              </w:rPr>
+              <w:t>Clothing</w:t>
+            </w:r>
+          </w:p>
+        </w:tc>
+        <w:tc>
+          <w:tcPr>
+            <w:tcW w:w="0" w:type="auto"/>
+            <w:tcBorders>
+              <w:top w:val="nil"/>
+              <w:left w:val="nil"/>
+            </w:tcBorders>
+            <w:shd w:val="clear" w:color="auto" w:fill="FFFFFF"/>
+            <w:vAlign w:val="center"/>
+            <w:hideMark/>
+          </w:tcPr>
+          <w:p>
+            <w:pPr>
+              <w:rPr>
+                <w:rFonts w:ascii="Arial" w:eastAsia="Times New Roman" w:hAnsi="Arial" w:cs="Arial"/>
+                <w:color w:val="222222"/>
+                <w:sz w:val="19"/>
+                <w:szCs w:val="19"/>
+              </w:rPr>
+            </w:pPr>
+            <w:r>
+              <w:rPr>
+                <w:rFonts w:ascii="Arial" w:eastAsia="Times New Roman" w:hAnsi="Arial" w:cs="Arial"/>
+                <w:color w:val="222222"/>
+                <w:sz w:val="19"/>
+                <w:szCs w:val="19"/>
+              </w:rPr>
+              <w:t> </w:t>
+            </w:r>
+          </w:p>
+        </w:tc>
+        <w:tc>
+          <w:tcPr>
+            <w:tcW w:w="0" w:type="auto"/>
+            <w:shd w:val="clear" w:color="auto" w:fill="FFFFFF"/>
+            <w:vAlign w:val="center"/>
+            <w:hideMark/>
+          </w:tcPr>
+          <w:p>
+            <w:pPr>
+              <w:rPr>
+                <w:rFonts w:ascii="Arial" w:eastAsia="Times New Roman" w:hAnsi="Arial" w:cs="Arial"/>
+                <w:color w:val="222222"/>
+                <w:sz w:val="19"/>
+                <w:szCs w:val="19"/>
+              </w:rPr>
+            </w:pPr>
+          </w:p>
+        </w:tc>
+        <w:tc>
+          <w:tcPr>
+            <w:tcW w:w="0" w:type="auto"/>
+            <w:shd w:val="clear" w:color="auto" w:fill="FFFFFF"/>
+            <w:vAlign w:val="center"/>
+            <w:hideMark/>
+          </w:tcPr>
+          <w:p>
+            <w:pPr>
+              <w:rPr>
+                <w:rFonts w:ascii="Arial" w:eastAsia="Times New Roman" w:hAnsi="Arial" w:cs="Arial"/>
+                <w:color w:val="222222"/>
+                <w:sz w:val="19"/>
+                <w:szCs w:val="19"/>
+              </w:rPr>
+            </w:pPr>
+          </w:p>
+        </w:tc>
+      </w:tr>
+      <w:tr>
+        <w:trPr>
+          <w:trHeight w:val="240"/>
+        </w:trPr>
+        <w:tc>
+          <w:tcPr>
+            <w:tcW w:w="0" w:type="auto"/>
+            <w:tcBorders>
+              <w:top w:val="nil"/>
+            </w:tcBorders>
+            <w:shd w:val="clear" w:color="auto" w:fill="FFFFFF"/>
+            <w:vAlign w:val="center"/>
+            <w:hideMark/>
+          </w:tcPr>
+          <w:p>
+            <w:pPr>
+              <w:rPr>
+                <w:rFonts w:ascii="Arial" w:eastAsia="Times New Roman" w:hAnsi="Arial" w:cs="Arial"/>
+                <w:color w:val="222222"/>
+                <w:sz w:val="19"/>
+                <w:szCs w:val="19"/>
+              </w:rPr>
+            </w:pPr>
+            <w:r>
+              <w:rPr>
+                <w:rFonts w:ascii="Arial" w:eastAsia="Times New Roman" w:hAnsi="Arial" w:cs="Arial"/>
+                <w:color w:val="222222"/>
+                <w:sz w:val="19"/>
+                <w:szCs w:val="19"/>
+              </w:rPr>
+              <w:t>Other</w:t>
+            </w:r>
+          </w:p>
+        </w:tc>
+        <w:tc>
+          <w:tcPr>
+            <w:tcW w:w="0" w:type="auto"/>
+            <w:tcBorders>
+              <w:top w:val="nil"/>
+              <w:left w:val="nil"/>
+            </w:tcBorders>
+            <w:shd w:val="clear" w:color="auto" w:fill="FFFFFF"/>
+            <w:vAlign w:val="center"/>
+            <w:hideMark/>
+          </w:tcPr>
+          <w:p>
+            <w:pPr>
+              <w:rPr>
+                <w:rFonts w:ascii="Arial" w:eastAsia="Times New Roman" w:hAnsi="Arial" w:cs="Arial"/>
+                <w:color w:val="222222"/>
+                <w:sz w:val="19"/>
+                <w:szCs w:val="19"/>
+              </w:rPr>
+            </w:pPr>
+            <w:r>
+              <w:rPr>
+                <w:rFonts w:ascii="Arial" w:eastAsia="Times New Roman" w:hAnsi="Arial" w:cs="Arial"/>
+                <w:color w:val="222222"/>
+                <w:sz w:val="19"/>
+                <w:szCs w:val="19"/>
+              </w:rPr>
+              <w:t> </w:t>
+            </w:r>
+          </w:p>
+        </w:tc>
+        <w:tc>
+          <w:tcPr>
+            <w:tcW w:w="0" w:type="auto"/>
+            <w:shd w:val="clear" w:color="auto" w:fill="FFFFFF"/>
+            <w:vAlign w:val="center"/>
+            <w:hideMark/>
+          </w:tcPr>
+          <w:p>
+            <w:pPr>
+              <w:rPr>
+                <w:rFonts w:ascii="Arial" w:eastAsia="Times New Roman" w:hAnsi="Arial" w:cs="Arial"/>
+                <w:color w:val="222222"/>
+                <w:sz w:val="19"/>
+                <w:szCs w:val="19"/>
+              </w:rPr>
+            </w:pPr>
+          </w:p>
+        </w:tc>
+        <w:tc>
+          <w:tcPr>
+            <w:tcW w:w="0" w:type="auto"/>
+            <w:shd w:val="clear" w:color="auto" w:fill="FFFFFF"/>
+            <w:vAlign w:val="center"/>
+            <w:hideMark/>
+          </w:tcPr>
+          <w:p>
+            <w:pPr>
+              <w:rPr>
+                <w:rFonts w:ascii="Arial" w:eastAsia="Times New Roman" w:hAnsi="Arial" w:cs="Arial"/>
+                <w:color w:val="222222"/>
+                <w:sz w:val="19"/>
+                <w:szCs w:val="19"/>
+              </w:rPr>
+            </w:pPr>
+          </w:p>
+        </w:tc>
+      </w:tr>
+      <w:tr>
+        <w:trPr>
+          <w:trHeight w:val="240"/>
+        </w:trPr>
+        <w:tc>
+          <w:tcPr>
+            <w:tcW w:w="0" w:type="auto"/>
+            <w:tcBorders>
+              <w:top w:val="nil"/>
+            </w:tcBorders>
+            <w:shd w:val="clear" w:color="auto" w:fill="FFFFFF"/>
+            <w:vAlign w:val="center"/>
+            <w:hideMark/>
+          </w:tcPr>
+          <w:p>
+            <w:pPr>
+              <w:rPr>
+                <w:rFonts w:ascii="Arial" w:eastAsia="Times New Roman" w:hAnsi="Arial" w:cs="Arial"/>
+                <w:color w:val="222222"/>
+                <w:sz w:val="19"/>
+                <w:szCs w:val="19"/>
+              </w:rPr>
+            </w:pPr>
+            <w:r>
+              <w:rPr>
+                <w:rFonts w:ascii="Arial" w:eastAsia="Times New Roman" w:hAnsi="Arial" w:cs="Arial"/>
+                <w:color w:val="222222"/>
+                <w:sz w:val="19"/>
+                <w:szCs w:val="19"/>
+              </w:rPr>
+              <w:t>Total</w:t>
+            </w:r>
+          </w:p>
+        </w:tc>
+        <w:tc>
+          <w:tcPr>
+            <w:tcW w:w="0" w:type="auto"/>
+            <w:tcBorders>
+              <w:top w:val="nil"/>
+              <w:left w:val="nil"/>
+            </w:tcBorders>
+            <w:shd w:val="clear" w:color="auto" w:fill="FFFFFF"/>
+            <w:vAlign w:val="center"/>
+            <w:hideMark/>
+          </w:tcPr>
+          <w:p>
+            <w:pPr>
+              <w:rPr>
+                <w:rFonts w:ascii="Arial" w:eastAsia="Times New Roman" w:hAnsi="Arial" w:cs="Arial"/>
+                <w:color w:val="222222"/>
+                <w:sz w:val="19"/>
+                <w:szCs w:val="19"/>
+              </w:rPr>
+            </w:pPr>
+            <w:r>
+              <w:rPr>
+                <w:rFonts w:ascii="Arial" w:eastAsia="Times New Roman" w:hAnsi="Arial" w:cs="Arial"/>
+                <w:color w:val="222222"/>
+                <w:sz w:val="19"/>
+                <w:szCs w:val="19"/>
+              </w:rPr>
+              <w:t> </w:t>
+            </w:r>
+          </w:p>
+        </w:tc>
+        <w:tc>
+          <w:tcPr>
+            <w:tcW w:w="0" w:type="auto"/>
+            <w:shd w:val="clear" w:color="auto" w:fill="FFFFFF"/>
+            <w:vAlign w:val="center"/>
+            <w:hideMark/>
+          </w:tcPr>
+          <w:p>
+            <w:pPr>
+              <w:rPr>
+                <w:rFonts w:ascii="Arial" w:eastAsia="Times New Roman" w:hAnsi="Arial" w:cs="Arial"/>
+                <w:color w:val="222222"/>
+                <w:sz w:val="19"/>
+                <w:szCs w:val="19"/>
+              </w:rPr>
+            </w:pPr>
+          </w:p>
+        </w:tc>
+        <w:tc>
+          <w:tcPr>
+            <w:tcW w:w="0" w:type="auto"/>
+            <w:shd w:val="clear" w:color="auto" w:fill="FFFFFF"/>
+            <w:vAlign w:val="center"/>
+            <w:hideMark/>
+          </w:tcPr>
+          <w:p>
+            <w:pPr>
+              <w:rPr>
+                <w:rFonts w:ascii="Arial" w:eastAsia="Times New Roman" w:hAnsi="Arial" w:cs="Arial"/>
+                <w:color w:val="222222"/>
+                <w:sz w:val="19"/>
+                <w:szCs w:val="19"/>
+              </w:rPr>
+            </w:pPr>
+          </w:p>
+        </w:tc>
+      </w:tr>
+      <w:tr>
+        <w:trPr>
+          <w:trHeight w:val="240"/>
+        </w:trPr>
+        <w:tc>
+          <w:tcPr>
+            <w:tcW w:w="0" w:type="auto"/>
+            <w:shd w:val="clear" w:color="auto" w:fill="FFFFFF"/>
+            <w:vAlign w:val="center"/>
+            <w:hideMark/>
+          </w:tcPr>
+          <w:p>
+            <w:pPr>
+              <w:rPr>
+                <w:rFonts w:ascii="Arial" w:eastAsia="Times New Roman" w:hAnsi="Arial" w:cs="Arial"/>
+                <w:color w:val="222222"/>
+                <w:sz w:val="19"/>
+                <w:szCs w:val="19"/>
+              </w:rPr>
+            </w:pPr>
+          </w:p>
+        </w:tc>
+        <w:tc>
+          <w:tcPr>
+            <w:tcW w:w="0" w:type="auto"/>
+            <w:shd w:val="clear" w:color="auto" w:fill="FFFFFF"/>
+            <w:vAlign w:val="center"/>
+            <w:hideMark/>
+          </w:tcPr>
+          <w:p>
+            <w:pPr>
+              <w:rPr>
+                <w:rFonts w:ascii="Arial" w:eastAsia="Times New Roman" w:hAnsi="Arial" w:cs="Arial"/>
+                <w:color w:val="222222"/>
+                <w:sz w:val="19"/>
+                <w:szCs w:val="19"/>
+              </w:rPr>
+            </w:pPr>
+          </w:p>
+        </w:tc>
+        <w:tc>
+          <w:tcPr>
+            <w:tcW w:w="0" w:type="auto"/>
+            <w:shd w:val="clear" w:color="auto" w:fill="FFFFFF"/>
+            <w:vAlign w:val="center"/>
+            <w:hideMark/>
+          </w:tcPr>
+          <w:p>
+            <w:pPr>
+              <w:rPr>
+                <w:rFonts w:ascii="Arial" w:eastAsia="Times New Roman" w:hAnsi="Arial" w:cs="Arial"/>
+                <w:color w:val="222222"/>
+                <w:sz w:val="19"/>
+                <w:szCs w:val="19"/>
+              </w:rPr>
+            </w:pPr>
+          </w:p>
+        </w:tc>
+        <w:tc>
+          <w:tcPr>
+            <w:tcW w:w="0" w:type="auto"/>
+            <w:shd w:val="clear" w:color="auto" w:fill="FFFFFF"/>
+            <w:vAlign w:val="center"/>
+            <w:hideMark/>
+          </w:tcPr>
+          <w:p>
+            <w:pPr>
+              <w:rPr>
+                <w:rFonts w:ascii="Arial" w:eastAsia="Times New Roman" w:hAnsi="Arial" w:cs="Arial"/>
+                <w:color w:val="222222"/>
+                <w:sz w:val="19"/>
+                <w:szCs w:val="19"/>
+              </w:rPr>
+            </w:pPr>
+          </w:p>
+        </w:tc>
+      </w:tr>
+      <w:tr>
+        <w:trPr>
+          <w:trHeight w:val="240"/>
+        </w:trPr>
+        <w:tc>
+          <w:tcPr>
+            <w:tcW w:w="0" w:type="auto"/>
+            <w:shd w:val="clear" w:color="auto" w:fill="FFFFFF"/>
+            <w:vAlign w:val="center"/>
+            <w:hideMark/>
+          </w:tcPr>
+          <w:p>
+            <w:pPr>
+              <w:rPr>
+                <w:rFonts w:ascii="Arial" w:eastAsia="Times New Roman" w:hAnsi="Arial" w:cs="Arial"/>
+                <w:color w:val="222222"/>
+                <w:sz w:val="19"/>
+                <w:szCs w:val="19"/>
+              </w:rPr>
+            </w:pPr>
+          </w:p>
+        </w:tc>
+        <w:tc>
+          <w:tcPr>
+            <w:tcW w:w="0" w:type="auto"/>
+            <w:shd w:val="clear" w:color="auto" w:fill="FFFFFF"/>
+            <w:vAlign w:val="center"/>
+            <w:hideMark/>
+          </w:tcPr>
+          <w:p>
+            <w:pPr>
+              <w:rPr>
+                <w:rFonts w:ascii="Arial" w:eastAsia="Times New Roman" w:hAnsi="Arial" w:cs="Arial"/>
+                <w:color w:val="222222"/>
+                <w:sz w:val="19"/>
+                <w:szCs w:val="19"/>
+              </w:rPr>
+            </w:pPr>
+          </w:p>
+        </w:tc>
+        <w:tc>
+          <w:tcPr>
+            <w:tcW w:w="0" w:type="auto"/>
+            <w:shd w:val="clear" w:color="auto" w:fill="FFFFFF"/>
+            <w:vAlign w:val="center"/>
+            <w:hideMark/>
+          </w:tcPr>
+          <w:p>
+            <w:pPr>
+              <w:rPr>
+                <w:rFonts w:ascii="Arial" w:eastAsia="Times New Roman" w:hAnsi="Arial" w:cs="Arial"/>
+                <w:color w:val="222222"/>
+                <w:sz w:val="19"/>
+                <w:szCs w:val="19"/>
+              </w:rPr>
+            </w:pPr>
+          </w:p>
+        </w:tc>
+        <w:tc>
+          <w:tcPr>
+            <w:tcW w:w="0" w:type="auto"/>
+            <w:shd w:val="clear" w:color="auto" w:fill="FFFFFF"/>
+            <w:vAlign w:val="center"/>
+            <w:hideMark/>
+          </w:tcPr>
+          <w:p>
+            <w:pPr>
+              <w:rPr>
+                <w:rFonts w:ascii="Arial" w:eastAsia="Times New Roman" w:hAnsi="Arial" w:cs="Arial"/>
+                <w:color w:val="222222"/>
+                <w:sz w:val="19"/>
+                <w:szCs w:val="19"/>
+              </w:rPr>
+            </w:pPr>
+          </w:p>
+        </w:tc>
+      </w:tr>
+      <w:tr>
+        <w:trPr>
+          <w:trHeight w:val="240"/>
+        </w:trPr>
+        <w:tc>
+          <w:tcPr>
+            <w:tcW w:w="0" w:type="auto"/>
+            <w:shd w:val="clear" w:color="auto" w:fill="FFFFFF"/>
+            <w:vAlign w:val="center"/>
+            <w:hideMark/>
+          </w:tcPr>
+          <w:p>
+            <w:pPr>
+              <w:rPr>
+                <w:rFonts w:ascii="Arial" w:eastAsia="Times New Roman" w:hAnsi="Arial" w:cs="Arial"/>
+                <w:color w:val="222222"/>
+                <w:sz w:val="19"/>
+                <w:szCs w:val="19"/>
+              </w:rPr>
+            </w:pPr>
+            <w:r>
+              <w:rPr>
+                <w:rFonts w:ascii="Arial" w:eastAsia="Times New Roman" w:hAnsi="Arial" w:cs="Arial"/>
+                <w:color w:val="222222"/>
+                <w:sz w:val="19"/>
+                <w:szCs w:val="19"/>
+              </w:rPr>
+              <w:t>Income vs. Expenses</w:t>
+            </w:r>
+          </w:p>
+        </w:tc>
+        <w:tc>
+          <w:tcPr>
+            <w:tcW w:w="0" w:type="auto"/>
+            <w:shd w:val="clear" w:color="auto" w:fill="FFFFFF"/>
+            <w:vAlign w:val="center"/>
+            <w:hideMark/>
+          </w:tcPr>
+          <w:p>
+            <w:pPr>
+              <w:rPr>
+                <w:rFonts w:ascii="Arial" w:eastAsia="Times New Roman" w:hAnsi="Arial" w:cs="Arial"/>
+                <w:color w:val="222222"/>
+                <w:sz w:val="19"/>
+                <w:szCs w:val="19"/>
+              </w:rPr>
+            </w:pPr>
+          </w:p>
+        </w:tc>
+        <w:tc>
+          <w:tcPr>
+            <w:tcW w:w="0" w:type="auto"/>
+            <w:shd w:val="clear" w:color="auto" w:fill="FFFFFF"/>
+            <w:vAlign w:val="center"/>
+            <w:hideMark/>
+          </w:tcPr>
+          <w:p>
+            <w:pPr>
+              <w:rPr>
+                <w:rFonts w:ascii="Arial" w:eastAsia="Times New Roman" w:hAnsi="Arial" w:cs="Arial"/>
+                <w:color w:val="222222"/>
+                <w:sz w:val="19"/>
+                <w:szCs w:val="19"/>
+              </w:rPr>
+            </w:pPr>
+          </w:p>
+        </w:tc>
+        <w:tc>
+          <w:tcPr>
+            <w:tcW w:w="0" w:type="auto"/>
+            <w:shd w:val="clear" w:color="auto" w:fill="FFFFFF"/>
+            <w:vAlign w:val="center"/>
+            <w:hideMark/>
+          </w:tcPr>
+          <w:p>
+            <w:pPr>
+              <w:rPr>
+                <w:rFonts w:ascii="Arial" w:eastAsia="Times New Roman" w:hAnsi="Arial" w:cs="Arial"/>
+                <w:color w:val="222222"/>
+                <w:sz w:val="19"/>
+                <w:szCs w:val="19"/>
+              </w:rPr>
+            </w:pPr>
+          </w:p>
+        </w:tc>
+      </w:tr>
+      <w:tr>
+        <w:trPr>
+          <w:trHeight w:val="240"/>
+        </w:trPr>
+        <w:tc>
+          <w:tcPr>
+            <w:tcW w:w="0" w:type="auto"/>
+            <w:shd w:val="clear" w:color="auto" w:fill="FFFFFF"/>
+            <w:vAlign w:val="center"/>
+            <w:hideMark/>
+          </w:tcPr>
+          <w:p>
+            <w:pPr>
+              <w:rPr>
+                <w:rFonts w:ascii="Arial" w:eastAsia="Times New Roman" w:hAnsi="Arial" w:cs="Arial"/>
+                <w:color w:val="222222"/>
+                <w:sz w:val="19"/>
+                <w:szCs w:val="19"/>
+              </w:rPr>
+            </w:pPr>
+          </w:p>
+        </w:tc>
+        <w:tc>
+          <w:tcPr>
+            <w:tcW w:w="0" w:type="auto"/>
+            <w:shd w:val="clear" w:color="auto" w:fill="FFFFFF"/>
+            <w:vAlign w:val="center"/>
+            <w:hideMark/>
+          </w:tcPr>
+          <w:p>
+            <w:pPr>
+              <w:rPr>
+                <w:rFonts w:ascii="Arial" w:eastAsia="Times New Roman" w:hAnsi="Arial" w:cs="Arial"/>
+                <w:color w:val="222222"/>
+                <w:sz w:val="19"/>
+                <w:szCs w:val="19"/>
+              </w:rPr>
+            </w:pPr>
+          </w:p>
+        </w:tc>
+        <w:tc>
+          <w:tcPr>
+            <w:tcW w:w="0" w:type="auto"/>
+            <w:shd w:val="clear" w:color="auto" w:fill="FFFFFF"/>
+            <w:vAlign w:val="center"/>
+            <w:hideMark/>
+          </w:tcPr>
+          <w:p>
+            <w:pPr>
+              <w:rPr>
+                <w:rFonts w:ascii="Arial" w:eastAsia="Times New Roman" w:hAnsi="Arial" w:cs="Arial"/>
+                <w:color w:val="222222"/>
+                <w:sz w:val="19"/>
+                <w:szCs w:val="19"/>
+              </w:rPr>
+            </w:pPr>
+          </w:p>
+        </w:tc>
+        <w:tc>
+          <w:tcPr>
+            <w:tcW w:w="0" w:type="auto"/>
+            <w:shd w:val="clear" w:color="auto" w:fill="FFFFFF"/>
+            <w:vAlign w:val="center"/>
+            <w:hideMark/>
+          </w:tcPr>
+          <w:p>
+            <w:pPr>
+              <w:rPr>
+                <w:rFonts w:ascii="Arial" w:eastAsia="Times New Roman" w:hAnsi="Arial" w:cs="Arial"/>
+                <w:color w:val="222222"/>
+                <w:sz w:val="19"/>
+                <w:szCs w:val="19"/>
+              </w:rPr>
+            </w:pPr>
+          </w:p>
+        </w:tc>
+      </w:tr>
+      <w:tr>
+        <w:trPr>
+          <w:trHeight w:val="240"/>
+        </w:trPr>
+        <w:tc>
+          <w:tcPr>
+            <w:tcW w:w="0" w:type="auto"/>
+            <w:shd w:val="clear" w:color="auto" w:fill="FFFFFF"/>
+            <w:vAlign w:val="center"/>
+            <w:hideMark/>
+          </w:tcPr>
+          <w:p>
+            <w:pPr>
+              <w:rPr>
+                <w:rFonts w:ascii="Arial" w:eastAsia="Times New Roman" w:hAnsi="Arial" w:cs="Arial"/>
+                <w:color w:val="222222"/>
+                <w:sz w:val="19"/>
+                <w:szCs w:val="19"/>
+              </w:rPr>
+            </w:pPr>
+            <w:r>
+              <w:rPr>
+                <w:rFonts w:ascii="Arial" w:eastAsia="Times New Roman" w:hAnsi="Arial" w:cs="Arial"/>
+                <w:color w:val="222222"/>
+                <w:sz w:val="19"/>
+                <w:szCs w:val="19"/>
+              </w:rPr>
+              <w:t>Item</w:t>
+            </w:r>
+          </w:p>
+        </w:tc>
+        <w:tc>
+          <w:tcPr>
+            <w:tcW w:w="0" w:type="auto"/>
+            <w:tcBorders>
+              <w:left w:val="nil"/>
+            </w:tcBorders>
+            <w:shd w:val="clear" w:color="auto" w:fill="FFFFFF"/>
+            <w:vAlign w:val="center"/>
+            <w:hideMark/>
+          </w:tcPr>
+          <w:p>
+            <w:pPr>
+              <w:rPr>
+                <w:rFonts w:ascii="Arial" w:eastAsia="Times New Roman" w:hAnsi="Arial" w:cs="Arial"/>
+                <w:color w:val="222222"/>
+                <w:sz w:val="19"/>
+                <w:szCs w:val="19"/>
+              </w:rPr>
+            </w:pPr>
+            <w:r>
+              <w:rPr>
+                <w:rFonts w:ascii="Arial" w:eastAsia="Times New Roman" w:hAnsi="Arial" w:cs="Arial"/>
+                <w:color w:val="222222"/>
+                <w:sz w:val="19"/>
+                <w:szCs w:val="19"/>
+              </w:rPr>
+              <w:t>Amount</w:t>
+            </w:r>
+          </w:p>
+        </w:tc>
+        <w:tc>
+          <w:tcPr>
+            <w:tcW w:w="0" w:type="auto"/>
+            <w:shd w:val="clear" w:color="auto" w:fill="FFFFFF"/>
+            <w:vAlign w:val="center"/>
+            <w:hideMark/>
+          </w:tcPr>
+          <w:p>
+            <w:pPr>
+              <w:rPr>
+                <w:rFonts w:ascii="Arial" w:eastAsia="Times New Roman" w:hAnsi="Arial" w:cs="Arial"/>
+                <w:color w:val="222222"/>
+                <w:sz w:val="19"/>
+                <w:szCs w:val="19"/>
+              </w:rPr>
+            </w:pPr>
+          </w:p>
+        </w:tc>
+        <w:tc>
+          <w:tcPr>
+            <w:tcW w:w="0" w:type="auto"/>
+            <w:shd w:val="clear" w:color="auto" w:fill="FFFFFF"/>
+            <w:vAlign w:val="center"/>
+            <w:hideMark/>
+          </w:tcPr>
+          <w:p>
+            <w:pPr>
+              <w:rPr>
+                <w:rFonts w:ascii="Arial" w:eastAsia="Times New Roman" w:hAnsi="Arial" w:cs="Arial"/>
+                <w:color w:val="222222"/>
+                <w:sz w:val="19"/>
+                <w:szCs w:val="19"/>
+              </w:rPr>
+            </w:pPr>
+          </w:p>
+        </w:tc>
+      </w:tr>
+      <w:tr>
+        <w:trPr>
+          <w:trHeight w:val="240"/>
+        </w:trPr>
+        <w:tc>
+          <w:tcPr>
+            <w:tcW w:w="0" w:type="auto"/>
+            <w:tcBorders>
+              <w:top w:val="nil"/>
+            </w:tcBorders>
+            <w:shd w:val="clear" w:color="auto" w:fill="FFFFFF"/>
+            <w:vAlign w:val="center"/>
+            <w:hideMark/>
+          </w:tcPr>
+          <w:p>
+            <w:pPr>
+              <w:rPr>
+                <w:rFonts w:ascii="Arial" w:eastAsia="Times New Roman" w:hAnsi="Arial" w:cs="Arial"/>
+                <w:color w:val="222222"/>
+                <w:sz w:val="19"/>
+                <w:szCs w:val="19"/>
+              </w:rPr>
+            </w:pPr>
+            <w:r>
+              <w:rPr>
+                <w:rFonts w:ascii="Arial" w:eastAsia="Times New Roman" w:hAnsi="Arial" w:cs="Arial"/>
+                <w:color w:val="222222"/>
+                <w:sz w:val="19"/>
+                <w:szCs w:val="19"/>
+              </w:rPr>
+              <w:t>Monthly income</w:t>
+            </w:r>
+          </w:p>
+        </w:tc>
+        <w:tc>
+          <w:tcPr>
+            <w:tcW w:w="0" w:type="auto"/>
+            <w:tcBorders>
+              <w:top w:val="nil"/>
+              <w:left w:val="nil"/>
+            </w:tcBorders>
+            <w:shd w:val="clear" w:color="auto" w:fill="FFFFFF"/>
+            <w:vAlign w:val="center"/>
+            <w:hideMark/>
+          </w:tcPr>
+          <w:p>
+            <w:pPr>
+              <w:rPr>
+                <w:rFonts w:ascii="Arial" w:eastAsia="Times New Roman" w:hAnsi="Arial" w:cs="Arial"/>
+                <w:color w:val="222222"/>
+                <w:sz w:val="19"/>
+                <w:szCs w:val="19"/>
+              </w:rPr>
+            </w:pPr>
+            <w:r>
+              <w:rPr>
+                <w:rFonts w:ascii="Arial" w:eastAsia="Times New Roman" w:hAnsi="Arial" w:cs="Arial"/>
+                <w:color w:val="222222"/>
+                <w:sz w:val="19"/>
+                <w:szCs w:val="19"/>
+              </w:rPr>
+              <w:t> </w:t>
+            </w:r>
+          </w:p>
+        </w:tc>
+        <w:tc>
+          <w:tcPr>
+            <w:tcW w:w="0" w:type="auto"/>
+            <w:shd w:val="clear" w:color="auto" w:fill="FFFFFF"/>
+            <w:vAlign w:val="center"/>
+            <w:hideMark/>
+          </w:tcPr>
+          <w:p>
+            <w:pPr>
+              <w:rPr>
+                <w:rFonts w:ascii="Arial" w:eastAsia="Times New Roman" w:hAnsi="Arial" w:cs="Arial"/>
+                <w:color w:val="222222"/>
+                <w:sz w:val="19"/>
+                <w:szCs w:val="19"/>
+              </w:rPr>
+            </w:pPr>
+          </w:p>
+        </w:tc>
+        <w:tc>
+          <w:tcPr>
+            <w:tcW w:w="0" w:type="auto"/>
+            <w:shd w:val="clear" w:color="auto" w:fill="FFFFFF"/>
+            <w:vAlign w:val="center"/>
+            <w:hideMark/>
+          </w:tcPr>
+          <w:p>
+            <w:pPr>
+              <w:rPr>
+                <w:rFonts w:ascii="Arial" w:eastAsia="Times New Roman" w:hAnsi="Arial" w:cs="Arial"/>
+                <w:color w:val="222222"/>
+                <w:sz w:val="19"/>
+                <w:szCs w:val="19"/>
+              </w:rPr>
+            </w:pPr>
+          </w:p>
+        </w:tc>
+      </w:tr>
+      <w:tr>
+        <w:trPr>
+          <w:trHeight w:val="240"/>
+        </w:trPr>
+        <w:tc>
+          <w:tcPr>
+            <w:tcW w:w="0" w:type="auto"/>
+            <w:tcBorders>
+              <w:top w:val="nil"/>
+            </w:tcBorders>
+            <w:shd w:val="clear" w:color="auto" w:fill="FFFFFF"/>
+            <w:vAlign w:val="center"/>
+            <w:hideMark/>
+          </w:tcPr>
+          <w:p>
+            <w:pPr>
+              <w:rPr>
+                <w:rFonts w:ascii="Arial" w:eastAsia="Times New Roman" w:hAnsi="Arial" w:cs="Arial"/>
+                <w:color w:val="222222"/>
+                <w:sz w:val="19"/>
+                <w:szCs w:val="19"/>
+              </w:rPr>
+            </w:pPr>
+            <w:r>
+              <w:rPr>
+                <w:rFonts w:ascii="Arial" w:eastAsia="Times New Roman" w:hAnsi="Arial" w:cs="Arial"/>
+                <w:color w:val="222222"/>
+                <w:sz w:val="19"/>
+                <w:szCs w:val="19"/>
+              </w:rPr>
+              <w:t>Monthly expenses</w:t>
+            </w:r>
+          </w:p>
+        </w:tc>
+        <w:tc>
+          <w:tcPr>
+            <w:tcW w:w="0" w:type="auto"/>
+            <w:tcBorders>
+              <w:top w:val="nil"/>
+              <w:left w:val="nil"/>
+            </w:tcBorders>
+            <w:shd w:val="clear" w:color="auto" w:fill="FFFFFF"/>
+            <w:vAlign w:val="center"/>
+            <w:hideMark/>
+          </w:tcPr>
+          <w:p>
+            <w:pPr>
+              <w:rPr>
+                <w:rFonts w:ascii="Arial" w:eastAsia="Times New Roman" w:hAnsi="Arial" w:cs="Arial"/>
+                <w:color w:val="222222"/>
+                <w:sz w:val="19"/>
+                <w:szCs w:val="19"/>
+              </w:rPr>
+            </w:pPr>
+            <w:r>
+              <w:rPr>
+                <w:rFonts w:ascii="Arial" w:eastAsia="Times New Roman" w:hAnsi="Arial" w:cs="Arial"/>
+                <w:color w:val="222222"/>
+                <w:sz w:val="19"/>
+                <w:szCs w:val="19"/>
+              </w:rPr>
+              <w:t> </w:t>
+            </w:r>
+          </w:p>
+        </w:tc>
+        <w:tc>
+          <w:tcPr>
+            <w:tcW w:w="0" w:type="auto"/>
+            <w:shd w:val="clear" w:color="auto" w:fill="FFFFFF"/>
+            <w:vAlign w:val="center"/>
+            <w:hideMark/>
+          </w:tcPr>
+          <w:p>
+            <w:pPr>
+              <w:rPr>
+                <w:rFonts w:ascii="Arial" w:eastAsia="Times New Roman" w:hAnsi="Arial" w:cs="Arial"/>
+                <w:color w:val="222222"/>
+                <w:sz w:val="19"/>
+                <w:szCs w:val="19"/>
+              </w:rPr>
+            </w:pPr>
+          </w:p>
+        </w:tc>
+        <w:tc>
+          <w:tcPr>
+            <w:tcW w:w="0" w:type="auto"/>
+            <w:shd w:val="clear" w:color="auto" w:fill="FFFFFF"/>
+            <w:vAlign w:val="center"/>
+            <w:hideMark/>
+          </w:tcPr>
+          <w:p>
+            <w:pPr>
+              <w:rPr>
+                <w:rFonts w:ascii="Arial" w:eastAsia="Times New Roman" w:hAnsi="Arial" w:cs="Arial"/>
+                <w:color w:val="222222"/>
+                <w:sz w:val="19"/>
+                <w:szCs w:val="19"/>
+              </w:rPr>
+            </w:pPr>
+          </w:p>
+        </w:tc>
+      </w:tr>
+      <w:tr>
+        <w:trPr>
+          <w:trHeight w:val="240"/>
+        </w:trPr>
+        <w:tc>
+          <w:tcPr>
+            <w:tcW w:w="0" w:type="auto"/>
+            <w:tcBorders>
+              <w:top w:val="nil"/>
+            </w:tcBorders>
+            <w:shd w:val="clear" w:color="auto" w:fill="FFFFFF"/>
+            <w:vAlign w:val="center"/>
+            <w:hideMark/>
+          </w:tcPr>
+          <w:p>
+            <w:pPr>
+              <w:rPr>
+                <w:rFonts w:ascii="Arial" w:eastAsia="Times New Roman" w:hAnsi="Arial" w:cs="Arial"/>
+                <w:color w:val="222222"/>
+                <w:sz w:val="19"/>
+                <w:szCs w:val="19"/>
+              </w:rPr>
+            </w:pPr>
+            <w:r>
+              <w:rPr>
+                <w:rFonts w:ascii="Arial" w:eastAsia="Times New Roman" w:hAnsi="Arial" w:cs="Arial"/>
+                <w:color w:val="222222"/>
+                <w:sz w:val="19"/>
+                <w:szCs w:val="19"/>
+              </w:rPr>
+              <w:t>Difference</w:t>
+            </w:r>
+          </w:p>
+        </w:tc>
+        <w:tc>
+          <w:tcPr>
+            <w:tcW w:w="0" w:type="auto"/>
+            <w:tcBorders>
+              <w:top w:val="nil"/>
+              <w:left w:val="nil"/>
+            </w:tcBorders>
+            <w:shd w:val="clear" w:color="auto" w:fill="FFFFFF"/>
+            <w:vAlign w:val="center"/>
+            <w:hideMark/>
+          </w:tcPr>
+          <w:p>
+            <w:pPr>
+              <w:rPr>
+                <w:rFonts w:ascii="Arial" w:eastAsia="Times New Roman" w:hAnsi="Arial" w:cs="Arial"/>
+                <w:color w:val="222222"/>
+                <w:sz w:val="19"/>
+                <w:szCs w:val="19"/>
+              </w:rPr>
+            </w:pPr>
+            <w:r>
+              <w:rPr>
+                <w:rFonts w:ascii="Arial" w:eastAsia="Times New Roman" w:hAnsi="Arial" w:cs="Arial"/>
+                <w:color w:val="222222"/>
+                <w:sz w:val="19"/>
+                <w:szCs w:val="19"/>
+              </w:rPr>
+              <w:t> </w:t>
+            </w:r>
+          </w:p>
+        </w:tc>
+        <w:tc>
+          <w:tcPr>
+            <w:tcW w:w="0" w:type="auto"/>
+            <w:shd w:val="clear" w:color="auto" w:fill="FFFFFF"/>
+            <w:vAlign w:val="center"/>
+            <w:hideMark/>
+          </w:tcPr>
+          <w:p>
+            <w:pPr>
+              <w:rPr>
+                <w:rFonts w:ascii="Times New Roman" w:eastAsia="Times New Roman" w:hAnsi="Times New Roman" w:cs="Times New Roman"/>
+                <w:sz w:val="20"/>
+                <w:szCs w:val="20"/>
+              </w:rPr>
+            </w:pPr>
+          </w:p>
+        </w:tc>
+        <w:tc>
+          <w:tcPr>
+            <w:tcW w:w="0" w:type="auto"/>
+            <w:shd w:val="clear" w:color="auto" w:fill="FFFFFF"/>
+            <w:vAlign w:val="center"/>
+            <w:hideMark/>
+          </w:tcPr>
+          <w:p>
+            <w:pPr>
+              <w:rPr>
+                <w:rFonts w:ascii="Times New Roman" w:eastAsia="Times New Roman" w:hAnsi="Times New Roman" w:cs="Times New Roman"/>
+                <w:sz w:val="20"/>
+                <w:szCs w:val="20"/>
+              </w:rPr>
+            </w:pPr>
+          </w:p>
+        </w:tc>
+      </w:tr>
+    </w:tbl>
+    <w:p>
+      <w:pPr>
+        <w:rPr>
+          <w:rFonts w:ascii="Times" w:eastAsia="Times New Roman" w:hAnsi="Times" w:cs="Times New Roman"/>
+          <w:sz w:val="20"/>
+          <w:szCs w:val="20"/>
+        </w:rPr>
+      </w:pPr>
+    </w:p>
+    <w:p>
+      <w:bookmarkStart w:id="0" w:name="_GoBack"/>
+      <w:bookmarkEnd w:id="0"/>
+    </w:p>
     <w:sectPr>
       <w:pgSz w:w="12240" w:h="15840"/>
       <w:pgMar w:top="1440" w:right="1800" w:bottom="1440" w:left="1800" w:header="720" w:footer="720" w:gutter="0"/>

</xml_diff>